<commit_message>
Lab 4 opd, lab1 DB, lab5 opd start
</commit_message>
<xml_diff>
--- a/database/first-lab-db/report.docx
+++ b/database/first-lab-db/report.docx
@@ -91,15 +91,7 @@
           <w:sz w:val="44"/>
           <w:szCs w:val="44"/>
         </w:rPr>
-        <w:t>Базы данных</w:t>
-      </w:r>
-      <w:r>
-        <w:rPr>
-          <w:rFonts w:ascii="Arial Black" w:hAnsi="Arial Black"/>
-          <w:sz w:val="44"/>
-          <w:szCs w:val="44"/>
-        </w:rPr>
-        <w:t xml:space="preserve"> </w:t>
+        <w:t xml:space="preserve">Базы данных </w:t>
       </w:r>
     </w:p>
     <w:p>
@@ -109,7 +101,6 @@
           <w:rFonts w:ascii="Arial Black" w:hAnsi="Arial Black"/>
           <w:sz w:val="40"/>
           <w:szCs w:val="40"/>
-          <w:lang w:val="en-US"/>
         </w:rPr>
       </w:pPr>
       <w:r>
@@ -125,7 +116,6 @@
           <w:rFonts w:ascii="Arial Black" w:hAnsi="Arial Black"/>
           <w:sz w:val="40"/>
           <w:szCs w:val="40"/>
-          <w:lang w:val="en-US"/>
         </w:rPr>
         <w:t>466200</w:t>
       </w:r>
@@ -195,7 +185,6 @@
           <w:rFonts w:ascii="Arial Black" w:hAnsi="Arial Black"/>
           <w:sz w:val="28"/>
           <w:szCs w:val="28"/>
-          <w:lang w:val="en-US"/>
         </w:rPr>
       </w:pPr>
       <w:r>
@@ -251,7 +240,6 @@
           <w:rFonts w:ascii="Arial Black" w:hAnsi="Arial Black"/>
           <w:sz w:val="28"/>
           <w:szCs w:val="28"/>
-          <w:lang w:val="en-US"/>
         </w:rPr>
       </w:pPr>
       <w:r>
@@ -270,7 +258,6 @@
           <w:rFonts w:ascii="Arial Black" w:hAnsi="Arial Black"/>
           <w:sz w:val="28"/>
           <w:szCs w:val="28"/>
-          <w:lang w:val="en-US"/>
         </w:rPr>
       </w:pPr>
     </w:p>
@@ -281,7 +268,6 @@
           <w:rFonts w:ascii="Arial Black" w:hAnsi="Arial Black"/>
           <w:sz w:val="28"/>
           <w:szCs w:val="28"/>
-          <w:lang w:val="en-US"/>
         </w:rPr>
       </w:pPr>
     </w:p>
@@ -292,7 +278,6 @@
           <w:rFonts w:ascii="Arial Black" w:hAnsi="Arial Black"/>
           <w:sz w:val="28"/>
           <w:szCs w:val="28"/>
-          <w:lang w:val="en-US"/>
         </w:rPr>
       </w:pPr>
     </w:p>
@@ -303,7 +288,6 @@
           <w:rFonts w:ascii="Arial Black" w:hAnsi="Arial Black"/>
           <w:sz w:val="28"/>
           <w:szCs w:val="28"/>
-          <w:lang w:val="en-US"/>
         </w:rPr>
       </w:pPr>
     </w:p>
@@ -314,7 +298,6 @@
           <w:rFonts w:ascii="Arial Black" w:hAnsi="Arial Black"/>
           <w:sz w:val="28"/>
           <w:szCs w:val="28"/>
-          <w:lang w:val="en-US"/>
         </w:rPr>
       </w:pPr>
     </w:p>
@@ -633,7 +616,6 @@
           <w:rFonts w:ascii="Arial Black" w:hAnsi="Arial Black"/>
           <w:sz w:val="22"/>
           <w:szCs w:val="22"/>
-          <w:lang w:val="en-US"/>
         </w:rPr>
       </w:pPr>
       <w:r>
@@ -729,44 +711,3364 @@
           <w:rFonts w:ascii="Arial Black" w:hAnsi="Arial Black"/>
           <w:sz w:val="22"/>
           <w:szCs w:val="22"/>
-        </w:rPr>
-      </w:pPr>
-    </w:p>
-    <w:p>
-      <w:pPr>
-        <w:rPr>
-          <w:rFonts w:ascii="Arial Black" w:hAnsi="Arial Black"/>
-          <w:sz w:val="22"/>
-          <w:szCs w:val="22"/>
-        </w:rPr>
-      </w:pPr>
-    </w:p>
-    <w:p>
-      <w:pPr>
-        <w:rPr>
-          <w:rFonts w:ascii="Arial Black" w:hAnsi="Arial Black"/>
-          <w:sz w:val="22"/>
-          <w:szCs w:val="22"/>
-        </w:rPr>
-      </w:pPr>
-    </w:p>
-    <w:p>
-      <w:pPr>
-        <w:rPr>
-          <w:rFonts w:ascii="Arial Black" w:hAnsi="Arial Black"/>
-          <w:sz w:val="22"/>
-          <w:szCs w:val="22"/>
-        </w:rPr>
-      </w:pPr>
-    </w:p>
-    <w:p>
-      <w:pPr>
-        <w:rPr>
-          <w:rFonts w:ascii="Arial Black" w:hAnsi="Arial Black"/>
-          <w:sz w:val="22"/>
-          <w:szCs w:val="22"/>
-        </w:rPr>
-      </w:pPr>
+          <w:lang w:val="en-US"/>
+        </w:rPr>
+      </w:pPr>
+      <w:r>
+        <w:rPr>
+          <w:rFonts w:ascii="Arial Black" w:hAnsi="Arial Black"/>
+          <w:sz w:val="22"/>
+          <w:szCs w:val="22"/>
+        </w:rPr>
+        <w:lastRenderedPageBreak/>
+        <w:t>Список сущностей:</w:t>
+      </w:r>
+      <w:r>
+        <w:rPr>
+          <w:rFonts w:ascii="Arial Black" w:hAnsi="Arial Black"/>
+          <w:sz w:val="22"/>
+          <w:szCs w:val="22"/>
+        </w:rPr>
+        <w:br/>
+      </w:r>
+      <w:proofErr w:type="gramStart"/>
+      <w:r>
+        <w:rPr>
+          <w:rFonts w:ascii="Arial Black" w:hAnsi="Arial Black"/>
+          <w:sz w:val="22"/>
+          <w:szCs w:val="22"/>
+        </w:rPr>
+        <w:t>1)</w:t>
+      </w:r>
+      <w:r>
+        <w:rPr>
+          <w:rFonts w:ascii="Arial Black" w:hAnsi="Arial Black"/>
+          <w:sz w:val="22"/>
+          <w:szCs w:val="22"/>
+        </w:rPr>
+        <w:t>Стержневая</w:t>
+      </w:r>
+      <w:proofErr w:type="gramEnd"/>
+      <w:r>
+        <w:rPr>
+          <w:rFonts w:ascii="Arial Black" w:hAnsi="Arial Black"/>
+          <w:sz w:val="22"/>
+          <w:szCs w:val="22"/>
+        </w:rPr>
+        <w:t xml:space="preserve">: </w:t>
+      </w:r>
+      <w:proofErr w:type="spellStart"/>
+      <w:r>
+        <w:rPr>
+          <w:rFonts w:ascii="Arial Black" w:hAnsi="Arial Black"/>
+          <w:sz w:val="22"/>
+          <w:szCs w:val="22"/>
+        </w:rPr>
+        <w:t>Korabl</w:t>
+      </w:r>
+      <w:proofErr w:type="spellEnd"/>
+      <w:r>
+        <w:rPr>
+          <w:rFonts w:ascii="Arial Black" w:hAnsi="Arial Black"/>
+          <w:sz w:val="22"/>
+          <w:szCs w:val="22"/>
+        </w:rPr>
+        <w:t xml:space="preserve"> || Космический корабль. </w:t>
+      </w:r>
+      <w:r>
+        <w:rPr>
+          <w:rFonts w:ascii="Arial Black" w:hAnsi="Arial Black"/>
+          <w:sz w:val="22"/>
+          <w:szCs w:val="22"/>
+        </w:rPr>
+        <w:t>АТРИБУТЫ</w:t>
+      </w:r>
+      <w:r>
+        <w:rPr>
+          <w:rFonts w:ascii="Arial Black" w:hAnsi="Arial Black"/>
+          <w:sz w:val="22"/>
+          <w:szCs w:val="22"/>
+          <w:lang w:val="en-US"/>
+        </w:rPr>
+        <w:t xml:space="preserve"> – </w:t>
+      </w:r>
+      <w:r>
+        <w:rPr>
+          <w:rFonts w:ascii="Arial Black" w:hAnsi="Arial Black"/>
+          <w:sz w:val="22"/>
+          <w:szCs w:val="22"/>
+          <w:lang w:val="en-US"/>
+        </w:rPr>
+        <w:t>id</w:t>
+      </w:r>
+      <w:r>
+        <w:rPr>
+          <w:rFonts w:ascii="Arial Black" w:hAnsi="Arial Black"/>
+          <w:sz w:val="22"/>
+          <w:szCs w:val="22"/>
+          <w:lang w:val="en-US"/>
+        </w:rPr>
+        <w:t xml:space="preserve">, </w:t>
+      </w:r>
+      <w:r>
+        <w:rPr>
+          <w:rFonts w:ascii="Arial Black" w:hAnsi="Arial Black"/>
+          <w:sz w:val="22"/>
+          <w:szCs w:val="22"/>
+          <w:lang w:val="en-US"/>
+        </w:rPr>
+        <w:t>name</w:t>
+      </w:r>
+      <w:r>
+        <w:rPr>
+          <w:rFonts w:ascii="Arial Black" w:hAnsi="Arial Black"/>
+          <w:sz w:val="22"/>
+          <w:szCs w:val="22"/>
+          <w:lang w:val="en-US"/>
+        </w:rPr>
+        <w:t xml:space="preserve">, </w:t>
+      </w:r>
+      <w:proofErr w:type="spellStart"/>
+      <w:r>
+        <w:rPr>
+          <w:rFonts w:ascii="Arial Black" w:hAnsi="Arial Black"/>
+          <w:sz w:val="22"/>
+          <w:szCs w:val="22"/>
+          <w:lang w:val="en-US"/>
+        </w:rPr>
+        <w:t>launch_date</w:t>
+      </w:r>
+      <w:proofErr w:type="spellEnd"/>
+      <w:r>
+        <w:rPr>
+          <w:rFonts w:ascii="Arial Black" w:hAnsi="Arial Black"/>
+          <w:sz w:val="22"/>
+          <w:szCs w:val="22"/>
+          <w:lang w:val="en-US"/>
+        </w:rPr>
+        <w:t xml:space="preserve">, </w:t>
+      </w:r>
+      <w:proofErr w:type="spellStart"/>
+      <w:r>
+        <w:rPr>
+          <w:rFonts w:ascii="Arial Black" w:hAnsi="Arial Black"/>
+          <w:sz w:val="22"/>
+          <w:szCs w:val="22"/>
+          <w:lang w:val="en-US"/>
+        </w:rPr>
+        <w:t>mission_goal</w:t>
+      </w:r>
+      <w:proofErr w:type="spellEnd"/>
+      <w:r>
+        <w:rPr>
+          <w:rFonts w:ascii="Arial Black" w:hAnsi="Arial Black"/>
+          <w:sz w:val="22"/>
+          <w:szCs w:val="22"/>
+          <w:lang w:val="en-US"/>
+        </w:rPr>
+        <w:t>.</w:t>
+      </w:r>
+    </w:p>
+    <w:p>
+      <w:pPr>
+        <w:rPr>
+          <w:rFonts w:ascii="Arial Black" w:hAnsi="Arial Black"/>
+          <w:sz w:val="22"/>
+          <w:szCs w:val="22"/>
+          <w:lang w:val="en-US"/>
+        </w:rPr>
+      </w:pPr>
+      <w:r>
+        <w:rPr>
+          <w:rFonts w:ascii="Arial Black" w:hAnsi="Arial Black"/>
+          <w:sz w:val="22"/>
+          <w:szCs w:val="22"/>
+          <w:lang w:val="en-US"/>
+        </w:rPr>
+        <w:t>2)</w:t>
+      </w:r>
+      <w:r>
+        <w:rPr>
+          <w:rFonts w:ascii="Arial Black" w:hAnsi="Arial Black"/>
+          <w:sz w:val="22"/>
+          <w:szCs w:val="22"/>
+        </w:rPr>
+        <w:t>Стержневая</w:t>
+      </w:r>
+      <w:r>
+        <w:rPr>
+          <w:rFonts w:ascii="Arial Black" w:hAnsi="Arial Black"/>
+          <w:sz w:val="22"/>
+          <w:szCs w:val="22"/>
+          <w:lang w:val="en-US"/>
+        </w:rPr>
+        <w:t xml:space="preserve"> </w:t>
+      </w:r>
+      <w:r>
+        <w:rPr>
+          <w:rFonts w:ascii="Arial Black" w:hAnsi="Arial Black"/>
+          <w:sz w:val="22"/>
+          <w:szCs w:val="22"/>
+          <w:lang w:val="en-US"/>
+        </w:rPr>
+        <w:t>Planeta</w:t>
+      </w:r>
+      <w:r>
+        <w:rPr>
+          <w:rFonts w:ascii="Arial Black" w:hAnsi="Arial Black"/>
+          <w:sz w:val="22"/>
+          <w:szCs w:val="22"/>
+          <w:lang w:val="en-US"/>
+        </w:rPr>
+        <w:tab/>
+      </w:r>
+      <w:r>
+        <w:rPr>
+          <w:rFonts w:ascii="Arial Black" w:hAnsi="Arial Black"/>
+          <w:sz w:val="22"/>
+          <w:szCs w:val="22"/>
+          <w:lang w:val="en-US"/>
+        </w:rPr>
+        <w:t xml:space="preserve">|| </w:t>
+      </w:r>
+      <w:r>
+        <w:rPr>
+          <w:rFonts w:ascii="Arial Black" w:hAnsi="Arial Black"/>
+          <w:sz w:val="22"/>
+          <w:szCs w:val="22"/>
+        </w:rPr>
+        <w:t>Планета</w:t>
+      </w:r>
+      <w:r>
+        <w:rPr>
+          <w:rFonts w:ascii="Arial Black" w:hAnsi="Arial Black"/>
+          <w:sz w:val="22"/>
+          <w:szCs w:val="22"/>
+          <w:lang w:val="en-US"/>
+        </w:rPr>
+        <w:t xml:space="preserve">. </w:t>
+      </w:r>
+      <w:r>
+        <w:rPr>
+          <w:rFonts w:ascii="Arial Black" w:hAnsi="Arial Black"/>
+          <w:sz w:val="22"/>
+          <w:szCs w:val="22"/>
+        </w:rPr>
+        <w:t>АТРИБУТЫ</w:t>
+      </w:r>
+      <w:r>
+        <w:rPr>
+          <w:rFonts w:ascii="Arial Black" w:hAnsi="Arial Black"/>
+          <w:sz w:val="22"/>
+          <w:szCs w:val="22"/>
+          <w:lang w:val="en-US"/>
+        </w:rPr>
+        <w:t xml:space="preserve"> – </w:t>
+      </w:r>
+      <w:r>
+        <w:rPr>
+          <w:rFonts w:ascii="Arial Black" w:hAnsi="Arial Black"/>
+          <w:sz w:val="22"/>
+          <w:szCs w:val="22"/>
+          <w:lang w:val="en-US"/>
+        </w:rPr>
+        <w:t xml:space="preserve">id, name, </w:t>
+      </w:r>
+      <w:proofErr w:type="spellStart"/>
+      <w:r>
+        <w:rPr>
+          <w:rFonts w:ascii="Arial Black" w:hAnsi="Arial Black"/>
+          <w:sz w:val="22"/>
+          <w:szCs w:val="22"/>
+          <w:lang w:val="en-US"/>
+        </w:rPr>
+        <w:t>diameter_km</w:t>
+      </w:r>
+      <w:proofErr w:type="spellEnd"/>
+      <w:r>
+        <w:rPr>
+          <w:rFonts w:ascii="Arial Black" w:hAnsi="Arial Black"/>
+          <w:sz w:val="22"/>
+          <w:szCs w:val="22"/>
+          <w:lang w:val="en-US"/>
+        </w:rPr>
+        <w:t>.</w:t>
+      </w:r>
+    </w:p>
+    <w:p>
+      <w:pPr>
+        <w:rPr>
+          <w:rFonts w:ascii="Arial Black" w:hAnsi="Arial Black"/>
+          <w:sz w:val="22"/>
+          <w:szCs w:val="22"/>
+          <w:lang w:val="en-US"/>
+        </w:rPr>
+      </w:pPr>
+      <w:r>
+        <w:rPr>
+          <w:rFonts w:ascii="Arial Black" w:hAnsi="Arial Black"/>
+          <w:sz w:val="22"/>
+          <w:szCs w:val="22"/>
+          <w:lang w:val="en-US"/>
+        </w:rPr>
+        <w:t>3)</w:t>
+      </w:r>
+      <w:r>
+        <w:rPr>
+          <w:rFonts w:ascii="Arial Black" w:hAnsi="Arial Black"/>
+          <w:sz w:val="22"/>
+          <w:szCs w:val="22"/>
+        </w:rPr>
+        <w:t>Стержневая</w:t>
+      </w:r>
+      <w:r>
+        <w:rPr>
+          <w:rFonts w:ascii="Arial Black" w:hAnsi="Arial Black"/>
+          <w:sz w:val="22"/>
+          <w:szCs w:val="22"/>
+          <w:lang w:val="en-US"/>
+        </w:rPr>
+        <w:t xml:space="preserve"> </w:t>
+      </w:r>
+      <w:r>
+        <w:rPr>
+          <w:rFonts w:ascii="Arial Black" w:hAnsi="Arial Black"/>
+          <w:sz w:val="22"/>
+          <w:szCs w:val="22"/>
+          <w:lang w:val="en-US"/>
+        </w:rPr>
+        <w:t>Sputnik</w:t>
+      </w:r>
+      <w:r>
+        <w:rPr>
+          <w:rFonts w:ascii="Arial Black" w:hAnsi="Arial Black"/>
+          <w:sz w:val="22"/>
+          <w:szCs w:val="22"/>
+          <w:lang w:val="en-US"/>
+        </w:rPr>
+        <w:t xml:space="preserve"> || </w:t>
+      </w:r>
+      <w:r>
+        <w:rPr>
+          <w:rFonts w:ascii="Arial Black" w:hAnsi="Arial Black"/>
+          <w:sz w:val="22"/>
+          <w:szCs w:val="22"/>
+        </w:rPr>
+        <w:t>Спутник</w:t>
+      </w:r>
+      <w:r>
+        <w:rPr>
+          <w:rFonts w:ascii="Arial Black" w:hAnsi="Arial Black"/>
+          <w:sz w:val="22"/>
+          <w:szCs w:val="22"/>
+          <w:lang w:val="en-US"/>
+        </w:rPr>
+        <w:t xml:space="preserve"> </w:t>
+      </w:r>
+      <w:r>
+        <w:rPr>
+          <w:rFonts w:ascii="Arial Black" w:hAnsi="Arial Black"/>
+          <w:sz w:val="22"/>
+          <w:szCs w:val="22"/>
+        </w:rPr>
+        <w:t>планеты</w:t>
+      </w:r>
+      <w:r>
+        <w:rPr>
+          <w:rFonts w:ascii="Arial Black" w:hAnsi="Arial Black"/>
+          <w:sz w:val="22"/>
+          <w:szCs w:val="22"/>
+          <w:lang w:val="en-US"/>
+        </w:rPr>
+        <w:t xml:space="preserve">. </w:t>
+      </w:r>
+      <w:r>
+        <w:rPr>
+          <w:rFonts w:ascii="Arial Black" w:hAnsi="Arial Black"/>
+          <w:sz w:val="22"/>
+          <w:szCs w:val="22"/>
+        </w:rPr>
+        <w:t>АТРИБУТЫ</w:t>
+      </w:r>
+      <w:r>
+        <w:rPr>
+          <w:rFonts w:ascii="Arial Black" w:hAnsi="Arial Black"/>
+          <w:sz w:val="22"/>
+          <w:szCs w:val="22"/>
+          <w:lang w:val="en-US"/>
+        </w:rPr>
+        <w:t xml:space="preserve"> </w:t>
+      </w:r>
+      <w:r>
+        <w:rPr>
+          <w:rFonts w:ascii="Arial Black" w:hAnsi="Arial Black"/>
+          <w:sz w:val="22"/>
+          <w:szCs w:val="22"/>
+          <w:lang w:val="en-US"/>
+        </w:rPr>
+        <w:t xml:space="preserve">– id, name, </w:t>
+      </w:r>
+      <w:proofErr w:type="spellStart"/>
+      <w:r>
+        <w:rPr>
+          <w:rFonts w:ascii="Arial Black" w:hAnsi="Arial Black"/>
+          <w:sz w:val="22"/>
+          <w:szCs w:val="22"/>
+          <w:lang w:val="en-US"/>
+        </w:rPr>
+        <w:t>diame</w:t>
+      </w:r>
+      <w:r>
+        <w:rPr>
+          <w:rFonts w:ascii="Arial Black" w:hAnsi="Arial Black"/>
+          <w:sz w:val="22"/>
+          <w:szCs w:val="22"/>
+          <w:lang w:val="en-US"/>
+        </w:rPr>
+        <w:t>tr</w:t>
+      </w:r>
+      <w:r>
+        <w:rPr>
+          <w:rFonts w:ascii="Arial Black" w:hAnsi="Arial Black"/>
+          <w:sz w:val="22"/>
+          <w:szCs w:val="22"/>
+          <w:lang w:val="en-US"/>
+        </w:rPr>
+        <w:t>_km</w:t>
+      </w:r>
+      <w:proofErr w:type="spellEnd"/>
+      <w:r>
+        <w:rPr>
+          <w:rFonts w:ascii="Arial Black" w:hAnsi="Arial Black"/>
+          <w:sz w:val="22"/>
+          <w:szCs w:val="22"/>
+          <w:lang w:val="en-US"/>
+        </w:rPr>
+        <w:t xml:space="preserve">, </w:t>
+      </w:r>
+      <w:proofErr w:type="spellStart"/>
+      <w:r>
+        <w:rPr>
+          <w:rFonts w:ascii="Arial Black" w:hAnsi="Arial Black"/>
+          <w:sz w:val="22"/>
+          <w:szCs w:val="22"/>
+          <w:lang w:val="en-US"/>
+        </w:rPr>
+        <w:t>planeta_id</w:t>
+      </w:r>
+      <w:proofErr w:type="spellEnd"/>
+      <w:r>
+        <w:rPr>
+          <w:rFonts w:ascii="Arial Black" w:hAnsi="Arial Black"/>
+          <w:sz w:val="22"/>
+          <w:szCs w:val="22"/>
+          <w:lang w:val="en-US"/>
+        </w:rPr>
+        <w:t xml:space="preserve"> </w:t>
+      </w:r>
+      <w:proofErr w:type="gramStart"/>
+      <w:r>
+        <w:rPr>
+          <w:rFonts w:ascii="Arial Black" w:hAnsi="Arial Black"/>
+          <w:sz w:val="22"/>
+          <w:szCs w:val="22"/>
+          <w:lang w:val="en-US"/>
+        </w:rPr>
+        <w:t xml:space="preserve">( </w:t>
+      </w:r>
+      <w:r>
+        <w:rPr>
+          <w:rFonts w:ascii="Arial Black" w:hAnsi="Arial Black"/>
+          <w:sz w:val="22"/>
+          <w:szCs w:val="22"/>
+        </w:rPr>
+        <w:t>внешний</w:t>
+      </w:r>
+      <w:proofErr w:type="gramEnd"/>
+      <w:r>
+        <w:rPr>
+          <w:rFonts w:ascii="Arial Black" w:hAnsi="Arial Black"/>
+          <w:sz w:val="22"/>
+          <w:szCs w:val="22"/>
+          <w:lang w:val="en-US"/>
+        </w:rPr>
+        <w:t xml:space="preserve"> </w:t>
+      </w:r>
+      <w:r>
+        <w:rPr>
+          <w:rFonts w:ascii="Arial Black" w:hAnsi="Arial Black"/>
+          <w:sz w:val="22"/>
+          <w:szCs w:val="22"/>
+        </w:rPr>
+        <w:t>ключ</w:t>
+      </w:r>
+      <w:r>
+        <w:rPr>
+          <w:rFonts w:ascii="Arial Black" w:hAnsi="Arial Black"/>
+          <w:sz w:val="22"/>
+          <w:szCs w:val="22"/>
+          <w:lang w:val="en-US"/>
+        </w:rPr>
+        <w:t xml:space="preserve"> ) </w:t>
+      </w:r>
+    </w:p>
+    <w:p>
+      <w:pPr>
+        <w:rPr>
+          <w:rFonts w:ascii="Arial Black" w:hAnsi="Arial Black"/>
+          <w:sz w:val="22"/>
+          <w:szCs w:val="22"/>
+        </w:rPr>
+      </w:pPr>
+      <w:r>
+        <w:rPr>
+          <w:rFonts w:ascii="Arial Black" w:hAnsi="Arial Black"/>
+          <w:sz w:val="22"/>
+          <w:szCs w:val="22"/>
+        </w:rPr>
+        <w:t>4)</w:t>
+      </w:r>
+      <w:r>
+        <w:rPr>
+          <w:rFonts w:ascii="Arial Black" w:hAnsi="Arial Black"/>
+          <w:sz w:val="22"/>
+          <w:szCs w:val="22"/>
+        </w:rPr>
+        <w:t xml:space="preserve">Ассоциативная </w:t>
+      </w:r>
+      <w:proofErr w:type="spellStart"/>
+      <w:r>
+        <w:rPr>
+          <w:rFonts w:ascii="Arial Black" w:hAnsi="Arial Black"/>
+          <w:sz w:val="22"/>
+          <w:szCs w:val="22"/>
+        </w:rPr>
+        <w:t>Sobytiye</w:t>
+      </w:r>
+      <w:proofErr w:type="spellEnd"/>
+      <w:r>
+        <w:rPr>
+          <w:rFonts w:ascii="Arial Black" w:hAnsi="Arial Black"/>
+          <w:sz w:val="22"/>
+          <w:szCs w:val="22"/>
+        </w:rPr>
+        <w:t xml:space="preserve"> || Связь между кораблём и объектом (планетой/спутником).</w:t>
+      </w:r>
+      <w:r>
+        <w:rPr>
+          <w:rFonts w:ascii="Arial Black" w:hAnsi="Arial Black"/>
+          <w:sz w:val="22"/>
+          <w:szCs w:val="22"/>
+        </w:rPr>
+        <w:t xml:space="preserve"> </w:t>
+      </w:r>
+    </w:p>
+    <w:p>
+      <w:pPr>
+        <w:rPr>
+          <w:rFonts w:ascii="Arial Black" w:hAnsi="Arial Black"/>
+          <w:sz w:val="22"/>
+          <w:szCs w:val="22"/>
+          <w:lang w:val="en-US"/>
+        </w:rPr>
+      </w:pPr>
+      <w:r>
+        <w:rPr>
+          <w:rFonts w:ascii="Arial Black" w:hAnsi="Arial Black"/>
+          <w:sz w:val="22"/>
+          <w:szCs w:val="22"/>
+        </w:rPr>
+        <w:t>АТРИБУТЫ</w:t>
+      </w:r>
+      <w:r>
+        <w:rPr>
+          <w:rFonts w:ascii="Arial Black" w:hAnsi="Arial Black"/>
+          <w:sz w:val="22"/>
+          <w:szCs w:val="22"/>
+          <w:lang w:val="en-US"/>
+        </w:rPr>
+        <w:t xml:space="preserve"> – </w:t>
+      </w:r>
+      <w:r>
+        <w:rPr>
+          <w:rFonts w:ascii="Arial Black" w:hAnsi="Arial Black"/>
+          <w:sz w:val="22"/>
+          <w:szCs w:val="22"/>
+          <w:lang w:val="en-US"/>
+        </w:rPr>
+        <w:t>id</w:t>
+      </w:r>
+      <w:r>
+        <w:rPr>
+          <w:rFonts w:ascii="Arial Black" w:hAnsi="Arial Black"/>
+          <w:sz w:val="22"/>
+          <w:szCs w:val="22"/>
+          <w:lang w:val="en-US"/>
+        </w:rPr>
+        <w:t xml:space="preserve">, </w:t>
+      </w:r>
+      <w:r>
+        <w:rPr>
+          <w:rFonts w:ascii="Arial Black" w:hAnsi="Arial Black"/>
+          <w:sz w:val="22"/>
+          <w:szCs w:val="22"/>
+          <w:lang w:val="en-US"/>
+        </w:rPr>
+        <w:t>type</w:t>
+      </w:r>
+      <w:r>
+        <w:rPr>
+          <w:rFonts w:ascii="Arial Black" w:hAnsi="Arial Black"/>
+          <w:sz w:val="22"/>
+          <w:szCs w:val="22"/>
+          <w:lang w:val="en-US"/>
+        </w:rPr>
+        <w:t xml:space="preserve">, </w:t>
+      </w:r>
+      <w:proofErr w:type="spellStart"/>
+      <w:r>
+        <w:rPr>
+          <w:rFonts w:ascii="Arial Black" w:hAnsi="Arial Black"/>
+          <w:sz w:val="22"/>
+          <w:szCs w:val="22"/>
+          <w:lang w:val="en-US"/>
+        </w:rPr>
+        <w:t>event</w:t>
+      </w:r>
+      <w:r>
+        <w:rPr>
+          <w:rFonts w:ascii="Arial Black" w:hAnsi="Arial Black"/>
+          <w:sz w:val="22"/>
+          <w:szCs w:val="22"/>
+          <w:lang w:val="en-US"/>
+        </w:rPr>
+        <w:t>_</w:t>
+      </w:r>
+      <w:r>
+        <w:rPr>
+          <w:rFonts w:ascii="Arial Black" w:hAnsi="Arial Black"/>
+          <w:sz w:val="22"/>
+          <w:szCs w:val="22"/>
+          <w:lang w:val="en-US"/>
+        </w:rPr>
+        <w:t>time</w:t>
+      </w:r>
+      <w:proofErr w:type="spellEnd"/>
+      <w:r>
+        <w:rPr>
+          <w:rFonts w:ascii="Arial Black" w:hAnsi="Arial Black"/>
+          <w:sz w:val="22"/>
+          <w:szCs w:val="22"/>
+          <w:lang w:val="en-US"/>
+        </w:rPr>
+        <w:t xml:space="preserve">, </w:t>
+      </w:r>
+      <w:r>
+        <w:rPr>
+          <w:rFonts w:ascii="Arial Black" w:hAnsi="Arial Black"/>
+          <w:sz w:val="22"/>
+          <w:szCs w:val="22"/>
+        </w:rPr>
+        <w:t>внешние</w:t>
+      </w:r>
+      <w:r>
+        <w:rPr>
+          <w:rFonts w:ascii="Arial Black" w:hAnsi="Arial Black"/>
+          <w:sz w:val="22"/>
+          <w:szCs w:val="22"/>
+          <w:lang w:val="en-US"/>
+        </w:rPr>
+        <w:t xml:space="preserve"> </w:t>
+      </w:r>
+      <w:r>
+        <w:rPr>
+          <w:rFonts w:ascii="Arial Black" w:hAnsi="Arial Black"/>
+          <w:sz w:val="22"/>
+          <w:szCs w:val="22"/>
+        </w:rPr>
+        <w:t>ключи</w:t>
+      </w:r>
+      <w:r>
+        <w:rPr>
+          <w:rFonts w:ascii="Arial Black" w:hAnsi="Arial Black"/>
+          <w:sz w:val="22"/>
+          <w:szCs w:val="22"/>
+          <w:lang w:val="en-US"/>
+        </w:rPr>
+        <w:t xml:space="preserve"> – </w:t>
+      </w:r>
+      <w:proofErr w:type="spellStart"/>
+      <w:r>
+        <w:rPr>
+          <w:rFonts w:ascii="Arial Black" w:hAnsi="Arial Black"/>
+          <w:sz w:val="22"/>
+          <w:szCs w:val="22"/>
+          <w:lang w:val="en-US"/>
+        </w:rPr>
+        <w:t>korabl_</w:t>
+      </w:r>
+      <w:proofErr w:type="gramStart"/>
+      <w:r>
+        <w:rPr>
+          <w:rFonts w:ascii="Arial Black" w:hAnsi="Arial Black"/>
+          <w:sz w:val="22"/>
+          <w:szCs w:val="22"/>
+          <w:lang w:val="en-US"/>
+        </w:rPr>
+        <w:t>id,planeta</w:t>
+      </w:r>
+      <w:proofErr w:type="gramEnd"/>
+      <w:r>
+        <w:rPr>
+          <w:rFonts w:ascii="Arial Black" w:hAnsi="Arial Black"/>
+          <w:sz w:val="22"/>
+          <w:szCs w:val="22"/>
+          <w:lang w:val="en-US"/>
+        </w:rPr>
+        <w:t>_id,sputnik_id</w:t>
+      </w:r>
+      <w:proofErr w:type="spellEnd"/>
+      <w:r>
+        <w:rPr>
+          <w:rFonts w:ascii="Arial Black" w:hAnsi="Arial Black"/>
+          <w:sz w:val="22"/>
+          <w:szCs w:val="22"/>
+          <w:lang w:val="en-US"/>
+        </w:rPr>
+        <w:t>.</w:t>
+      </w:r>
+    </w:p>
+    <w:p>
+      <w:pPr>
+        <w:rPr>
+          <w:rFonts w:ascii="Arial Black" w:hAnsi="Arial Black"/>
+          <w:sz w:val="22"/>
+          <w:szCs w:val="22"/>
+        </w:rPr>
+      </w:pPr>
+      <w:r>
+        <w:rPr>
+          <w:rFonts w:ascii="Arial Black" w:hAnsi="Arial Black"/>
+          <w:sz w:val="22"/>
+          <w:szCs w:val="22"/>
+          <w:lang w:val="en-US"/>
+        </w:rPr>
+        <w:t xml:space="preserve"> </w:t>
+      </w:r>
+      <w:r>
+        <w:rPr>
+          <w:rFonts w:ascii="Arial Black" w:hAnsi="Arial Black"/>
+          <w:sz w:val="22"/>
+          <w:szCs w:val="22"/>
+        </w:rPr>
+        <w:t xml:space="preserve">Событие не может быть связано и с планетой и </w:t>
+      </w:r>
+      <w:proofErr w:type="gramStart"/>
+      <w:r>
+        <w:rPr>
+          <w:rFonts w:ascii="Arial Black" w:hAnsi="Arial Black"/>
+          <w:sz w:val="22"/>
+          <w:szCs w:val="22"/>
+        </w:rPr>
+        <w:t>с спутником</w:t>
+      </w:r>
+      <w:proofErr w:type="gramEnd"/>
+      <w:r>
+        <w:rPr>
+          <w:rFonts w:ascii="Arial Black" w:hAnsi="Arial Black"/>
+          <w:sz w:val="22"/>
+          <w:szCs w:val="22"/>
+        </w:rPr>
+        <w:t>,</w:t>
+      </w:r>
+      <w:r>
+        <w:rPr>
+          <w:rFonts w:ascii="Arial Black" w:hAnsi="Arial Black"/>
+          <w:sz w:val="22"/>
+          <w:szCs w:val="22"/>
+        </w:rPr>
+        <w:t xml:space="preserve"> либо планета </w:t>
+      </w:r>
+      <w:r>
+        <w:rPr>
+          <w:rFonts w:ascii="Arial Black" w:hAnsi="Arial Black"/>
+          <w:sz w:val="22"/>
+          <w:szCs w:val="22"/>
+          <w:lang w:val="en-US"/>
+        </w:rPr>
+        <w:t>null</w:t>
+      </w:r>
+      <w:r>
+        <w:rPr>
+          <w:rFonts w:ascii="Arial Black" w:hAnsi="Arial Black"/>
+          <w:sz w:val="22"/>
+          <w:szCs w:val="22"/>
+        </w:rPr>
+        <w:t xml:space="preserve"> </w:t>
+      </w:r>
+      <w:r>
+        <w:rPr>
+          <w:rFonts w:ascii="Arial Black" w:hAnsi="Arial Black"/>
+          <w:sz w:val="22"/>
+          <w:szCs w:val="22"/>
+        </w:rPr>
+        <w:t>и спутника «Какой-то» либо наоборот</w:t>
+      </w:r>
+      <w:r>
+        <w:rPr>
+          <w:rFonts w:ascii="Arial Black" w:hAnsi="Arial Black"/>
+          <w:sz w:val="22"/>
+          <w:szCs w:val="22"/>
+        </w:rPr>
+        <w:t>.</w:t>
+      </w:r>
+    </w:p>
+    <w:p>
+      <w:pPr>
+        <w:rPr>
+          <w:rFonts w:ascii="Arial Black" w:hAnsi="Arial Black"/>
+          <w:sz w:val="22"/>
+          <w:szCs w:val="22"/>
+          <w:lang w:val="en-US"/>
+        </w:rPr>
+      </w:pPr>
+      <w:r>
+        <w:rPr>
+          <w:rFonts w:ascii="Arial Black" w:hAnsi="Arial Black"/>
+          <w:sz w:val="22"/>
+          <w:szCs w:val="22"/>
+        </w:rPr>
+        <w:t>5)</w:t>
+      </w:r>
+      <w:r>
+        <w:rPr>
+          <w:rFonts w:ascii="Arial Black" w:hAnsi="Arial Black"/>
+          <w:sz w:val="22"/>
+          <w:szCs w:val="22"/>
+        </w:rPr>
+        <w:t>Характеристическая</w:t>
+      </w:r>
+      <w:r>
+        <w:rPr>
+          <w:rFonts w:ascii="Arial Black" w:hAnsi="Arial Black"/>
+          <w:sz w:val="22"/>
+          <w:szCs w:val="22"/>
+        </w:rPr>
+        <w:tab/>
+      </w:r>
+      <w:r>
+        <w:rPr>
+          <w:rFonts w:ascii="Arial Black" w:hAnsi="Arial Black"/>
+          <w:sz w:val="22"/>
+          <w:szCs w:val="22"/>
+        </w:rPr>
+        <w:t xml:space="preserve"> </w:t>
+      </w:r>
+      <w:proofErr w:type="spellStart"/>
+      <w:r>
+        <w:rPr>
+          <w:rFonts w:ascii="Arial Black" w:hAnsi="Arial Black"/>
+          <w:sz w:val="22"/>
+          <w:szCs w:val="22"/>
+        </w:rPr>
+        <w:t>Atmosfera</w:t>
+      </w:r>
+      <w:proofErr w:type="spellEnd"/>
+      <w:r>
+        <w:rPr>
+          <w:rFonts w:ascii="Arial Black" w:hAnsi="Arial Black"/>
+          <w:sz w:val="22"/>
+          <w:szCs w:val="22"/>
+        </w:rPr>
+        <w:t xml:space="preserve"> || Свойства атмосферы планеты.</w:t>
+      </w:r>
+      <w:r>
+        <w:rPr>
+          <w:rFonts w:ascii="Arial Black" w:hAnsi="Arial Black"/>
+          <w:sz w:val="22"/>
+          <w:szCs w:val="22"/>
+        </w:rPr>
+        <w:t xml:space="preserve"> АТРИБУТЫ</w:t>
+      </w:r>
+      <w:r>
+        <w:rPr>
+          <w:rFonts w:ascii="Arial Black" w:hAnsi="Arial Black"/>
+          <w:sz w:val="22"/>
+          <w:szCs w:val="22"/>
+          <w:lang w:val="en-US"/>
+        </w:rPr>
+        <w:t xml:space="preserve"> – </w:t>
+      </w:r>
+      <w:r>
+        <w:rPr>
+          <w:rFonts w:ascii="Arial Black" w:hAnsi="Arial Black"/>
+          <w:sz w:val="22"/>
+          <w:szCs w:val="22"/>
+          <w:lang w:val="en-US"/>
+        </w:rPr>
+        <w:t xml:space="preserve">id, pressure, temperature, </w:t>
+      </w:r>
+      <w:proofErr w:type="spellStart"/>
+      <w:r>
+        <w:rPr>
+          <w:rFonts w:ascii="Arial Black" w:hAnsi="Arial Black"/>
+          <w:sz w:val="22"/>
+          <w:szCs w:val="22"/>
+          <w:lang w:val="en-US"/>
+        </w:rPr>
+        <w:t>planeta_id</w:t>
+      </w:r>
+      <w:proofErr w:type="spellEnd"/>
+      <w:r>
+        <w:rPr>
+          <w:rFonts w:ascii="Arial Black" w:hAnsi="Arial Black"/>
+          <w:sz w:val="22"/>
+          <w:szCs w:val="22"/>
+          <w:lang w:val="en-US"/>
+        </w:rPr>
+        <w:t xml:space="preserve"> (</w:t>
+      </w:r>
+      <w:r>
+        <w:rPr>
+          <w:rFonts w:ascii="Arial Black" w:hAnsi="Arial Black"/>
+          <w:sz w:val="22"/>
+          <w:szCs w:val="22"/>
+        </w:rPr>
+        <w:t>внешний</w:t>
+      </w:r>
+      <w:r>
+        <w:rPr>
+          <w:rFonts w:ascii="Arial Black" w:hAnsi="Arial Black"/>
+          <w:sz w:val="22"/>
+          <w:szCs w:val="22"/>
+          <w:lang w:val="en-US"/>
+        </w:rPr>
+        <w:t xml:space="preserve"> </w:t>
+      </w:r>
+      <w:r>
+        <w:rPr>
+          <w:rFonts w:ascii="Arial Black" w:hAnsi="Arial Black"/>
+          <w:sz w:val="22"/>
+          <w:szCs w:val="22"/>
+        </w:rPr>
+        <w:t>ключ</w:t>
+      </w:r>
+      <w:proofErr w:type="gramStart"/>
+      <w:r>
+        <w:rPr>
+          <w:rFonts w:ascii="Arial Black" w:hAnsi="Arial Black"/>
+          <w:sz w:val="22"/>
+          <w:szCs w:val="22"/>
+          <w:lang w:val="en-US"/>
+        </w:rPr>
+        <w:t>)</w:t>
+      </w:r>
+      <w:r>
+        <w:rPr>
+          <w:rFonts w:ascii="Arial Black" w:hAnsi="Arial Black"/>
+          <w:sz w:val="22"/>
+          <w:szCs w:val="22"/>
+          <w:lang w:val="en-US"/>
+        </w:rPr>
+        <w:t xml:space="preserve"> .</w:t>
+      </w:r>
+      <w:proofErr w:type="gramEnd"/>
+    </w:p>
+    <w:p>
+      <w:pPr>
+        <w:rPr>
+          <w:rFonts w:ascii="Arial Black" w:hAnsi="Arial Black"/>
+          <w:sz w:val="22"/>
+          <w:szCs w:val="22"/>
+          <w:lang w:val="en-US"/>
+        </w:rPr>
+      </w:pPr>
+    </w:p>
+    <w:p>
+      <w:pPr>
+        <w:rPr>
+          <w:rFonts w:ascii="Arial Black" w:hAnsi="Arial Black"/>
+          <w:sz w:val="22"/>
+          <w:szCs w:val="22"/>
+        </w:rPr>
+      </w:pPr>
+      <w:r>
+        <w:rPr>
+          <w:rFonts w:ascii="Arial Black" w:hAnsi="Arial Black"/>
+          <w:sz w:val="22"/>
+          <w:szCs w:val="22"/>
+        </w:rPr>
+        <w:t>Инфологическая модель</w:t>
+      </w:r>
+    </w:p>
+    <w:p>
+      <w:pPr>
+        <w:rPr>
+          <w:rFonts w:ascii="Arial Black" w:hAnsi="Arial Black"/>
+          <w:sz w:val="22"/>
+          <w:szCs w:val="22"/>
+        </w:rPr>
+      </w:pPr>
+      <w:r>
+        <w:rPr>
+          <w:rFonts w:ascii="Arial Black" w:hAnsi="Arial Black"/>
+          <w:noProof/>
+          <w:sz w:val="22"/>
+          <w:szCs w:val="22"/>
+        </w:rPr>
+        <w:drawing>
+          <wp:inline distT="0" distB="0" distL="0" distR="0" wp14:anchorId="5893E053" wp14:editId="4E6460F0">
+            <wp:extent cx="5940425" cy="4400550"/>
+            <wp:effectExtent l="0" t="0" r="3175" b="6350"/>
+            <wp:docPr id="1439997622" name="Рисунок 4" descr="Изображение выглядит как текст, диаграмма, снимок экрана, План&#10;&#10;Контент, сгенерированный ИИ, может содержать ошибки."/>
+            <wp:cNvGraphicFramePr>
+              <a:graphicFrameLocks xmlns:a="http://schemas.openxmlformats.org/drawingml/2006/main" noChangeAspect="1"/>
+            </wp:cNvGraphicFramePr>
+            <a:graphic xmlns:a="http://schemas.openxmlformats.org/drawingml/2006/main">
+              <a:graphicData uri="http://schemas.openxmlformats.org/drawingml/2006/picture">
+                <pic:pic xmlns:pic="http://schemas.openxmlformats.org/drawingml/2006/picture">
+                  <pic:nvPicPr>
+                    <pic:cNvPr id="1439997622" name="Рисунок 4" descr="Изображение выглядит как текст, диаграмма, снимок экрана, План&#10;&#10;Контент, сгенерированный ИИ, может содержать ошибки."/>
+                    <pic:cNvPicPr/>
+                  </pic:nvPicPr>
+                  <pic:blipFill>
+                    <a:blip r:embed="rId5" cstate="print">
+                      <a:extLst>
+                        <a:ext uri="{28A0092B-C50C-407E-A947-70E740481C1C}">
+                          <a14:useLocalDpi xmlns:a14="http://schemas.microsoft.com/office/drawing/2010/main" val="0"/>
+                        </a:ext>
+                      </a:extLst>
+                    </a:blip>
+                    <a:stretch>
+                      <a:fillRect/>
+                    </a:stretch>
+                  </pic:blipFill>
+                  <pic:spPr>
+                    <a:xfrm>
+                      <a:off x="0" y="0"/>
+                      <a:ext cx="5940425" cy="4400550"/>
+                    </a:xfrm>
+                    <a:prstGeom prst="rect">
+                      <a:avLst/>
+                    </a:prstGeom>
+                  </pic:spPr>
+                </pic:pic>
+              </a:graphicData>
+            </a:graphic>
+          </wp:inline>
+        </w:drawing>
+      </w:r>
+    </w:p>
+    <w:p>
+      <w:pPr>
+        <w:rPr>
+          <w:rFonts w:ascii="Arial Black" w:hAnsi="Arial Black"/>
+          <w:sz w:val="22"/>
+          <w:szCs w:val="22"/>
+          <w:lang w:val="en-US"/>
+        </w:rPr>
+      </w:pPr>
+    </w:p>
+    <w:p>
+      <w:pPr>
+        <w:rPr>
+          <w:rFonts w:ascii="Arial Black" w:hAnsi="Arial Black"/>
+          <w:sz w:val="22"/>
+          <w:szCs w:val="22"/>
+          <w:lang w:val="en-US"/>
+        </w:rPr>
+      </w:pPr>
+    </w:p>
+    <w:p>
+      <w:pPr>
+        <w:rPr>
+          <w:rFonts w:ascii="Arial Black" w:hAnsi="Arial Black"/>
+          <w:sz w:val="22"/>
+          <w:szCs w:val="22"/>
+        </w:rPr>
+      </w:pPr>
+      <w:proofErr w:type="spellStart"/>
+      <w:r>
+        <w:rPr>
+          <w:rFonts w:ascii="Arial Black" w:hAnsi="Arial Black"/>
+          <w:sz w:val="22"/>
+          <w:szCs w:val="22"/>
+        </w:rPr>
+        <w:t>Даталогическая</w:t>
+      </w:r>
+      <w:proofErr w:type="spellEnd"/>
+      <w:r>
+        <w:rPr>
+          <w:rFonts w:ascii="Arial Black" w:hAnsi="Arial Black"/>
+          <w:sz w:val="22"/>
+          <w:szCs w:val="22"/>
+        </w:rPr>
+        <w:t xml:space="preserve"> модель </w:t>
+      </w:r>
+    </w:p>
+    <w:p>
+      <w:pPr>
+        <w:rPr>
+          <w:rFonts w:ascii="Arial Black" w:hAnsi="Arial Black"/>
+          <w:sz w:val="22"/>
+          <w:szCs w:val="22"/>
+        </w:rPr>
+      </w:pPr>
+      <w:r>
+        <w:rPr>
+          <w:rFonts w:ascii="Arial Black" w:hAnsi="Arial Black"/>
+          <w:noProof/>
+          <w:sz w:val="22"/>
+          <w:szCs w:val="22"/>
+        </w:rPr>
+        <w:drawing>
+          <wp:inline distT="0" distB="0" distL="0" distR="0" wp14:anchorId="6B83A300" wp14:editId="3198CFB0">
+            <wp:extent cx="5940425" cy="4665980"/>
+            <wp:effectExtent l="0" t="0" r="3175" b="0"/>
+            <wp:docPr id="1761634157" name="Рисунок 2" descr="Изображение выглядит как текст, диаграмма, снимок экрана, План&#10;&#10;Контент, сгенерированный ИИ, может содержать ошибки."/>
+            <wp:cNvGraphicFramePr>
+              <a:graphicFrameLocks xmlns:a="http://schemas.openxmlformats.org/drawingml/2006/main" noChangeAspect="1"/>
+            </wp:cNvGraphicFramePr>
+            <a:graphic xmlns:a="http://schemas.openxmlformats.org/drawingml/2006/main">
+              <a:graphicData uri="http://schemas.openxmlformats.org/drawingml/2006/picture">
+                <pic:pic xmlns:pic="http://schemas.openxmlformats.org/drawingml/2006/picture">
+                  <pic:nvPicPr>
+                    <pic:cNvPr id="1761634157" name="Рисунок 2" descr="Изображение выглядит как текст, диаграмма, снимок экрана, План&#10;&#10;Контент, сгенерированный ИИ, может содержать ошибки."/>
+                    <pic:cNvPicPr/>
+                  </pic:nvPicPr>
+                  <pic:blipFill>
+                    <a:blip r:embed="rId6" cstate="print">
+                      <a:extLst>
+                        <a:ext uri="{28A0092B-C50C-407E-A947-70E740481C1C}">
+                          <a14:useLocalDpi xmlns:a14="http://schemas.microsoft.com/office/drawing/2010/main" val="0"/>
+                        </a:ext>
+                      </a:extLst>
+                    </a:blip>
+                    <a:stretch>
+                      <a:fillRect/>
+                    </a:stretch>
+                  </pic:blipFill>
+                  <pic:spPr>
+                    <a:xfrm>
+                      <a:off x="0" y="0"/>
+                      <a:ext cx="5940425" cy="4665980"/>
+                    </a:xfrm>
+                    <a:prstGeom prst="rect">
+                      <a:avLst/>
+                    </a:prstGeom>
+                  </pic:spPr>
+                </pic:pic>
+              </a:graphicData>
+            </a:graphic>
+          </wp:inline>
+        </w:drawing>
+      </w:r>
+    </w:p>
+    <w:p>
+      <w:pPr>
+        <w:rPr>
+          <w:rFonts w:ascii="Arial Black" w:hAnsi="Arial Black"/>
+          <w:sz w:val="22"/>
+          <w:szCs w:val="22"/>
+        </w:rPr>
+      </w:pPr>
+      <w:r>
+        <w:rPr>
+          <w:rFonts w:ascii="Arial Black" w:hAnsi="Arial Black"/>
+          <w:sz w:val="22"/>
+          <w:szCs w:val="22"/>
+        </w:rPr>
+        <w:t xml:space="preserve">Реализация на </w:t>
+      </w:r>
+      <w:r>
+        <w:rPr>
+          <w:rFonts w:ascii="Arial Black" w:hAnsi="Arial Black"/>
+          <w:sz w:val="22"/>
+          <w:szCs w:val="22"/>
+          <w:lang w:val="en-US"/>
+        </w:rPr>
+        <w:t>SQL</w:t>
+      </w:r>
+      <w:r>
+        <w:rPr>
+          <w:rFonts w:ascii="Arial Black" w:hAnsi="Arial Black"/>
+          <w:sz w:val="22"/>
+          <w:szCs w:val="22"/>
+        </w:rPr>
+        <w:t xml:space="preserve"> </w:t>
+      </w:r>
+    </w:p>
+    <w:p>
+      <w:pPr>
+        <w:rPr>
+          <w:rFonts w:ascii="Arial Black" w:hAnsi="Arial Black"/>
+          <w:sz w:val="22"/>
+          <w:szCs w:val="22"/>
+        </w:rPr>
+      </w:pPr>
+      <w:r>
+        <w:rPr>
+          <w:rFonts w:ascii="Arial Black" w:hAnsi="Arial Black"/>
+          <w:sz w:val="22"/>
+          <w:szCs w:val="22"/>
+        </w:rPr>
+        <w:t>-- Удаление таблиц в правильном порядке</w:t>
+      </w:r>
+    </w:p>
+    <w:p>
+      <w:pPr>
+        <w:rPr>
+          <w:rFonts w:ascii="Arial Black" w:hAnsi="Arial Black"/>
+          <w:sz w:val="22"/>
+          <w:szCs w:val="22"/>
+          <w:lang w:val="en-US"/>
+        </w:rPr>
+      </w:pPr>
+      <w:r>
+        <w:rPr>
+          <w:rFonts w:ascii="Arial Black" w:hAnsi="Arial Black"/>
+          <w:sz w:val="22"/>
+          <w:szCs w:val="22"/>
+          <w:lang w:val="en-US"/>
+        </w:rPr>
+        <w:t xml:space="preserve">DROP TABLE IF EXISTS </w:t>
+      </w:r>
+      <w:proofErr w:type="spellStart"/>
+      <w:proofErr w:type="gramStart"/>
+      <w:r>
+        <w:rPr>
+          <w:rFonts w:ascii="Arial Black" w:hAnsi="Arial Black"/>
+          <w:sz w:val="22"/>
+          <w:szCs w:val="22"/>
+          <w:lang w:val="en-US"/>
+        </w:rPr>
+        <w:t>Sobytiye</w:t>
+      </w:r>
+      <w:proofErr w:type="spellEnd"/>
+      <w:r>
+        <w:rPr>
+          <w:rFonts w:ascii="Arial Black" w:hAnsi="Arial Black"/>
+          <w:sz w:val="22"/>
+          <w:szCs w:val="22"/>
+          <w:lang w:val="en-US"/>
+        </w:rPr>
+        <w:t>;</w:t>
+      </w:r>
+      <w:proofErr w:type="gramEnd"/>
+    </w:p>
+    <w:p>
+      <w:pPr>
+        <w:rPr>
+          <w:rFonts w:ascii="Arial Black" w:hAnsi="Arial Black"/>
+          <w:sz w:val="22"/>
+          <w:szCs w:val="22"/>
+          <w:lang w:val="en-US"/>
+        </w:rPr>
+      </w:pPr>
+      <w:r>
+        <w:rPr>
+          <w:rFonts w:ascii="Arial Black" w:hAnsi="Arial Black"/>
+          <w:sz w:val="22"/>
+          <w:szCs w:val="22"/>
+          <w:lang w:val="en-US"/>
+        </w:rPr>
+        <w:t xml:space="preserve">DROP TABLE IF EXISTS </w:t>
+      </w:r>
+      <w:proofErr w:type="spellStart"/>
+      <w:proofErr w:type="gramStart"/>
+      <w:r>
+        <w:rPr>
+          <w:rFonts w:ascii="Arial Black" w:hAnsi="Arial Black"/>
+          <w:sz w:val="22"/>
+          <w:szCs w:val="22"/>
+          <w:lang w:val="en-US"/>
+        </w:rPr>
+        <w:t>Atmosfera</w:t>
+      </w:r>
+      <w:proofErr w:type="spellEnd"/>
+      <w:r>
+        <w:rPr>
+          <w:rFonts w:ascii="Arial Black" w:hAnsi="Arial Black"/>
+          <w:sz w:val="22"/>
+          <w:szCs w:val="22"/>
+          <w:lang w:val="en-US"/>
+        </w:rPr>
+        <w:t>;</w:t>
+      </w:r>
+      <w:proofErr w:type="gramEnd"/>
+    </w:p>
+    <w:p>
+      <w:pPr>
+        <w:rPr>
+          <w:rFonts w:ascii="Arial Black" w:hAnsi="Arial Black"/>
+          <w:sz w:val="22"/>
+          <w:szCs w:val="22"/>
+          <w:lang w:val="en-US"/>
+        </w:rPr>
+      </w:pPr>
+      <w:r>
+        <w:rPr>
+          <w:rFonts w:ascii="Arial Black" w:hAnsi="Arial Black"/>
+          <w:sz w:val="22"/>
+          <w:szCs w:val="22"/>
+          <w:lang w:val="en-US"/>
+        </w:rPr>
+        <w:t xml:space="preserve">DROP TABLE IF EXISTS </w:t>
+      </w:r>
+      <w:proofErr w:type="gramStart"/>
+      <w:r>
+        <w:rPr>
+          <w:rFonts w:ascii="Arial Black" w:hAnsi="Arial Black"/>
+          <w:sz w:val="22"/>
+          <w:szCs w:val="22"/>
+          <w:lang w:val="en-US"/>
+        </w:rPr>
+        <w:t>Sputnik;</w:t>
+      </w:r>
+      <w:proofErr w:type="gramEnd"/>
+    </w:p>
+    <w:p>
+      <w:pPr>
+        <w:rPr>
+          <w:rFonts w:ascii="Arial Black" w:hAnsi="Arial Black"/>
+          <w:sz w:val="22"/>
+          <w:szCs w:val="22"/>
+          <w:lang w:val="en-US"/>
+        </w:rPr>
+      </w:pPr>
+      <w:r>
+        <w:rPr>
+          <w:rFonts w:ascii="Arial Black" w:hAnsi="Arial Black"/>
+          <w:sz w:val="22"/>
+          <w:szCs w:val="22"/>
+          <w:lang w:val="en-US"/>
+        </w:rPr>
+        <w:t xml:space="preserve">DROP TABLE IF EXISTS </w:t>
+      </w:r>
+      <w:proofErr w:type="spellStart"/>
+      <w:proofErr w:type="gramStart"/>
+      <w:r>
+        <w:rPr>
+          <w:rFonts w:ascii="Arial Black" w:hAnsi="Arial Black"/>
+          <w:sz w:val="22"/>
+          <w:szCs w:val="22"/>
+          <w:lang w:val="en-US"/>
+        </w:rPr>
+        <w:t>Korabl</w:t>
+      </w:r>
+      <w:proofErr w:type="spellEnd"/>
+      <w:r>
+        <w:rPr>
+          <w:rFonts w:ascii="Arial Black" w:hAnsi="Arial Black"/>
+          <w:sz w:val="22"/>
+          <w:szCs w:val="22"/>
+          <w:lang w:val="en-US"/>
+        </w:rPr>
+        <w:t>;</w:t>
+      </w:r>
+      <w:proofErr w:type="gramEnd"/>
+    </w:p>
+    <w:p>
+      <w:pPr>
+        <w:rPr>
+          <w:rFonts w:ascii="Arial Black" w:hAnsi="Arial Black"/>
+          <w:sz w:val="22"/>
+          <w:szCs w:val="22"/>
+          <w:lang w:val="en-US"/>
+        </w:rPr>
+      </w:pPr>
+      <w:r>
+        <w:rPr>
+          <w:rFonts w:ascii="Arial Black" w:hAnsi="Arial Black"/>
+          <w:sz w:val="22"/>
+          <w:szCs w:val="22"/>
+          <w:lang w:val="en-US"/>
+        </w:rPr>
+        <w:t xml:space="preserve">DROP TABLE IF EXISTS </w:t>
+      </w:r>
+      <w:proofErr w:type="gramStart"/>
+      <w:r>
+        <w:rPr>
+          <w:rFonts w:ascii="Arial Black" w:hAnsi="Arial Black"/>
+          <w:sz w:val="22"/>
+          <w:szCs w:val="22"/>
+          <w:lang w:val="en-US"/>
+        </w:rPr>
+        <w:t>Planeta;</w:t>
+      </w:r>
+      <w:proofErr w:type="gramEnd"/>
+    </w:p>
+    <w:p>
+      <w:pPr>
+        <w:rPr>
+          <w:rFonts w:ascii="Arial Black" w:hAnsi="Arial Black"/>
+          <w:sz w:val="22"/>
+          <w:szCs w:val="22"/>
+          <w:lang w:val="en-US"/>
+        </w:rPr>
+      </w:pPr>
+    </w:p>
+    <w:p>
+      <w:pPr>
+        <w:rPr>
+          <w:rFonts w:ascii="Arial Black" w:hAnsi="Arial Black"/>
+          <w:sz w:val="22"/>
+          <w:szCs w:val="22"/>
+          <w:lang w:val="en-US"/>
+        </w:rPr>
+      </w:pPr>
+    </w:p>
+    <w:p>
+      <w:pPr>
+        <w:rPr>
+          <w:rFonts w:ascii="Arial Black" w:hAnsi="Arial Black"/>
+          <w:sz w:val="22"/>
+          <w:szCs w:val="22"/>
+          <w:lang w:val="en-US"/>
+        </w:rPr>
+      </w:pPr>
+    </w:p>
+    <w:p>
+      <w:pPr>
+        <w:rPr>
+          <w:rFonts w:ascii="Arial Black" w:hAnsi="Arial Black"/>
+          <w:sz w:val="22"/>
+          <w:szCs w:val="22"/>
+          <w:lang w:val="en-US"/>
+        </w:rPr>
+      </w:pPr>
+      <w:r>
+        <w:rPr>
+          <w:rFonts w:ascii="Arial Black" w:hAnsi="Arial Black"/>
+          <w:sz w:val="22"/>
+          <w:szCs w:val="22"/>
+          <w:lang w:val="en-US"/>
+        </w:rPr>
+        <w:lastRenderedPageBreak/>
+        <w:t xml:space="preserve">-- </w:t>
+      </w:r>
+      <w:proofErr w:type="spellStart"/>
+      <w:r>
+        <w:rPr>
+          <w:rFonts w:ascii="Arial Black" w:hAnsi="Arial Black"/>
+          <w:sz w:val="22"/>
+          <w:szCs w:val="22"/>
+          <w:lang w:val="en-US"/>
+        </w:rPr>
+        <w:t>Создание</w:t>
+      </w:r>
+      <w:proofErr w:type="spellEnd"/>
+      <w:r>
+        <w:rPr>
+          <w:rFonts w:ascii="Arial Black" w:hAnsi="Arial Black"/>
+          <w:sz w:val="22"/>
+          <w:szCs w:val="22"/>
+          <w:lang w:val="en-US"/>
+        </w:rPr>
+        <w:t xml:space="preserve"> </w:t>
+      </w:r>
+      <w:proofErr w:type="spellStart"/>
+      <w:r>
+        <w:rPr>
+          <w:rFonts w:ascii="Arial Black" w:hAnsi="Arial Black"/>
+          <w:sz w:val="22"/>
+          <w:szCs w:val="22"/>
+          <w:lang w:val="en-US"/>
+        </w:rPr>
+        <w:t>таблиц</w:t>
+      </w:r>
+      <w:proofErr w:type="spellEnd"/>
+    </w:p>
+    <w:p>
+      <w:pPr>
+        <w:rPr>
+          <w:rFonts w:ascii="Arial Black" w:hAnsi="Arial Black"/>
+          <w:sz w:val="22"/>
+          <w:szCs w:val="22"/>
+          <w:lang w:val="en-US"/>
+        </w:rPr>
+      </w:pPr>
+      <w:r>
+        <w:rPr>
+          <w:rFonts w:ascii="Arial Black" w:hAnsi="Arial Black"/>
+          <w:sz w:val="22"/>
+          <w:szCs w:val="22"/>
+          <w:lang w:val="en-US"/>
+        </w:rPr>
+        <w:t>CREATE TABLE Planeta (</w:t>
+      </w:r>
+    </w:p>
+    <w:p>
+      <w:pPr>
+        <w:rPr>
+          <w:rFonts w:ascii="Arial Black" w:hAnsi="Arial Black"/>
+          <w:sz w:val="22"/>
+          <w:szCs w:val="22"/>
+          <w:lang w:val="en-US"/>
+        </w:rPr>
+      </w:pPr>
+      <w:r>
+        <w:rPr>
+          <w:rFonts w:ascii="Arial Black" w:hAnsi="Arial Black"/>
+          <w:sz w:val="22"/>
+          <w:szCs w:val="22"/>
+          <w:lang w:val="en-US"/>
+        </w:rPr>
+        <w:t xml:space="preserve">  id SERIAL PRIMARY KEY,</w:t>
+      </w:r>
+    </w:p>
+    <w:p>
+      <w:pPr>
+        <w:rPr>
+          <w:rFonts w:ascii="Arial Black" w:hAnsi="Arial Black"/>
+          <w:sz w:val="22"/>
+          <w:szCs w:val="22"/>
+          <w:lang w:val="en-US"/>
+        </w:rPr>
+      </w:pPr>
+      <w:r>
+        <w:rPr>
+          <w:rFonts w:ascii="Arial Black" w:hAnsi="Arial Black"/>
+          <w:sz w:val="22"/>
+          <w:szCs w:val="22"/>
+          <w:lang w:val="en-US"/>
+        </w:rPr>
+        <w:t xml:space="preserve">  name TEXT NOT NULL,</w:t>
+      </w:r>
+    </w:p>
+    <w:p>
+      <w:pPr>
+        <w:rPr>
+          <w:rFonts w:ascii="Arial Black" w:hAnsi="Arial Black"/>
+          <w:sz w:val="22"/>
+          <w:szCs w:val="22"/>
+          <w:lang w:val="en-US"/>
+        </w:rPr>
+      </w:pPr>
+      <w:r>
+        <w:rPr>
+          <w:rFonts w:ascii="Arial Black" w:hAnsi="Arial Black"/>
+          <w:sz w:val="22"/>
+          <w:szCs w:val="22"/>
+          <w:lang w:val="en-US"/>
+        </w:rPr>
+        <w:t xml:space="preserve">  </w:t>
+      </w:r>
+      <w:proofErr w:type="spellStart"/>
+      <w:r>
+        <w:rPr>
+          <w:rFonts w:ascii="Arial Black" w:hAnsi="Arial Black"/>
+          <w:sz w:val="22"/>
+          <w:szCs w:val="22"/>
+          <w:lang w:val="en-US"/>
+        </w:rPr>
+        <w:t>diameter_km</w:t>
+      </w:r>
+      <w:proofErr w:type="spellEnd"/>
+      <w:r>
+        <w:rPr>
+          <w:rFonts w:ascii="Arial Black" w:hAnsi="Arial Black"/>
+          <w:sz w:val="22"/>
+          <w:szCs w:val="22"/>
+          <w:lang w:val="en-US"/>
+        </w:rPr>
+        <w:t xml:space="preserve"> INT NOT NULL</w:t>
+      </w:r>
+    </w:p>
+    <w:p>
+      <w:pPr>
+        <w:rPr>
+          <w:rFonts w:ascii="Arial Black" w:hAnsi="Arial Black"/>
+          <w:sz w:val="22"/>
+          <w:szCs w:val="22"/>
+          <w:lang w:val="en-US"/>
+        </w:rPr>
+      </w:pPr>
+      <w:r>
+        <w:rPr>
+          <w:rFonts w:ascii="Arial Black" w:hAnsi="Arial Black"/>
+          <w:sz w:val="22"/>
+          <w:szCs w:val="22"/>
+          <w:lang w:val="en-US"/>
+        </w:rPr>
+        <w:t>);</w:t>
+      </w:r>
+    </w:p>
+    <w:p>
+      <w:pPr>
+        <w:rPr>
+          <w:rFonts w:ascii="Arial Black" w:hAnsi="Arial Black"/>
+          <w:sz w:val="22"/>
+          <w:szCs w:val="22"/>
+          <w:lang w:val="en-US"/>
+        </w:rPr>
+      </w:pPr>
+    </w:p>
+    <w:p>
+      <w:pPr>
+        <w:rPr>
+          <w:rFonts w:ascii="Arial Black" w:hAnsi="Arial Black"/>
+          <w:sz w:val="22"/>
+          <w:szCs w:val="22"/>
+          <w:lang w:val="en-US"/>
+        </w:rPr>
+      </w:pPr>
+      <w:r>
+        <w:rPr>
+          <w:rFonts w:ascii="Arial Black" w:hAnsi="Arial Black"/>
+          <w:sz w:val="22"/>
+          <w:szCs w:val="22"/>
+          <w:lang w:val="en-US"/>
+        </w:rPr>
+        <w:t>CREATE TABLE Sputnik (</w:t>
+      </w:r>
+    </w:p>
+    <w:p>
+      <w:pPr>
+        <w:rPr>
+          <w:rFonts w:ascii="Arial Black" w:hAnsi="Arial Black"/>
+          <w:sz w:val="22"/>
+          <w:szCs w:val="22"/>
+          <w:lang w:val="en-US"/>
+        </w:rPr>
+      </w:pPr>
+      <w:r>
+        <w:rPr>
+          <w:rFonts w:ascii="Arial Black" w:hAnsi="Arial Black"/>
+          <w:sz w:val="22"/>
+          <w:szCs w:val="22"/>
+          <w:lang w:val="en-US"/>
+        </w:rPr>
+        <w:t xml:space="preserve">  id SERIAL PRIMARY KEY,</w:t>
+      </w:r>
+    </w:p>
+    <w:p>
+      <w:pPr>
+        <w:rPr>
+          <w:rFonts w:ascii="Arial Black" w:hAnsi="Arial Black"/>
+          <w:sz w:val="22"/>
+          <w:szCs w:val="22"/>
+          <w:lang w:val="en-US"/>
+        </w:rPr>
+      </w:pPr>
+      <w:r>
+        <w:rPr>
+          <w:rFonts w:ascii="Arial Black" w:hAnsi="Arial Black"/>
+          <w:sz w:val="22"/>
+          <w:szCs w:val="22"/>
+          <w:lang w:val="en-US"/>
+        </w:rPr>
+        <w:t xml:space="preserve">  name TEXT NOT NULL,</w:t>
+      </w:r>
+    </w:p>
+    <w:p>
+      <w:pPr>
+        <w:rPr>
+          <w:rFonts w:ascii="Arial Black" w:hAnsi="Arial Black"/>
+          <w:sz w:val="22"/>
+          <w:szCs w:val="22"/>
+          <w:lang w:val="en-US"/>
+        </w:rPr>
+      </w:pPr>
+      <w:r>
+        <w:rPr>
+          <w:rFonts w:ascii="Arial Black" w:hAnsi="Arial Black"/>
+          <w:sz w:val="22"/>
+          <w:szCs w:val="22"/>
+          <w:lang w:val="en-US"/>
+        </w:rPr>
+        <w:t xml:space="preserve">  </w:t>
+      </w:r>
+      <w:proofErr w:type="spellStart"/>
+      <w:r>
+        <w:rPr>
+          <w:rFonts w:ascii="Arial Black" w:hAnsi="Arial Black"/>
+          <w:sz w:val="22"/>
+          <w:szCs w:val="22"/>
+          <w:lang w:val="en-US"/>
+        </w:rPr>
+        <w:t>diametr_km</w:t>
+      </w:r>
+      <w:proofErr w:type="spellEnd"/>
+      <w:r>
+        <w:rPr>
+          <w:rFonts w:ascii="Arial Black" w:hAnsi="Arial Black"/>
+          <w:sz w:val="22"/>
+          <w:szCs w:val="22"/>
+          <w:lang w:val="en-US"/>
+        </w:rPr>
+        <w:t xml:space="preserve"> INT</w:t>
+      </w:r>
+      <w:r>
+        <w:rPr>
+          <w:rFonts w:ascii="Arial Black" w:hAnsi="Arial Black"/>
+          <w:sz w:val="22"/>
+          <w:szCs w:val="22"/>
+          <w:lang w:val="en-US"/>
+        </w:rPr>
+        <w:t xml:space="preserve"> </w:t>
+      </w:r>
+      <w:r>
+        <w:rPr>
+          <w:rFonts w:ascii="Arial Black" w:hAnsi="Arial Black"/>
+          <w:sz w:val="22"/>
+          <w:szCs w:val="22"/>
+          <w:lang w:val="en-US"/>
+        </w:rPr>
+        <w:t>NOT NULL</w:t>
+      </w:r>
+      <w:r>
+        <w:rPr>
+          <w:rFonts w:ascii="Arial Black" w:hAnsi="Arial Black"/>
+          <w:sz w:val="22"/>
+          <w:szCs w:val="22"/>
+          <w:lang w:val="en-US"/>
+        </w:rPr>
+        <w:t>,</w:t>
+      </w:r>
+    </w:p>
+    <w:p>
+      <w:pPr>
+        <w:rPr>
+          <w:rFonts w:ascii="Arial Black" w:hAnsi="Arial Black"/>
+          <w:sz w:val="22"/>
+          <w:szCs w:val="22"/>
+          <w:lang w:val="en-US"/>
+        </w:rPr>
+      </w:pPr>
+      <w:r>
+        <w:rPr>
+          <w:rFonts w:ascii="Arial Black" w:hAnsi="Arial Black"/>
+          <w:sz w:val="22"/>
+          <w:szCs w:val="22"/>
+          <w:lang w:val="en-US"/>
+        </w:rPr>
+        <w:t xml:space="preserve">  </w:t>
+      </w:r>
+      <w:proofErr w:type="spellStart"/>
+      <w:r>
+        <w:rPr>
+          <w:rFonts w:ascii="Arial Black" w:hAnsi="Arial Black"/>
+          <w:sz w:val="22"/>
+          <w:szCs w:val="22"/>
+          <w:lang w:val="en-US"/>
+        </w:rPr>
+        <w:t>planeta_id</w:t>
+      </w:r>
+      <w:proofErr w:type="spellEnd"/>
+      <w:r>
+        <w:rPr>
+          <w:rFonts w:ascii="Arial Black" w:hAnsi="Arial Black"/>
+          <w:sz w:val="22"/>
+          <w:szCs w:val="22"/>
+          <w:lang w:val="en-US"/>
+        </w:rPr>
+        <w:t xml:space="preserve"> INT REFERENCES Planeta(id)</w:t>
+      </w:r>
+    </w:p>
+    <w:p>
+      <w:pPr>
+        <w:rPr>
+          <w:rFonts w:ascii="Arial Black" w:hAnsi="Arial Black"/>
+          <w:sz w:val="22"/>
+          <w:szCs w:val="22"/>
+          <w:lang w:val="en-US"/>
+        </w:rPr>
+      </w:pPr>
+      <w:r>
+        <w:rPr>
+          <w:rFonts w:ascii="Arial Black" w:hAnsi="Arial Black"/>
+          <w:sz w:val="22"/>
+          <w:szCs w:val="22"/>
+          <w:lang w:val="en-US"/>
+        </w:rPr>
+        <w:t>);</w:t>
+      </w:r>
+    </w:p>
+    <w:p>
+      <w:pPr>
+        <w:rPr>
+          <w:rFonts w:ascii="Arial Black" w:hAnsi="Arial Black"/>
+          <w:sz w:val="22"/>
+          <w:szCs w:val="22"/>
+          <w:lang w:val="en-US"/>
+        </w:rPr>
+      </w:pPr>
+    </w:p>
+    <w:p>
+      <w:pPr>
+        <w:rPr>
+          <w:rFonts w:ascii="Arial Black" w:hAnsi="Arial Black"/>
+          <w:sz w:val="22"/>
+          <w:szCs w:val="22"/>
+          <w:lang w:val="en-US"/>
+        </w:rPr>
+      </w:pPr>
+      <w:r>
+        <w:rPr>
+          <w:rFonts w:ascii="Arial Black" w:hAnsi="Arial Black"/>
+          <w:sz w:val="22"/>
+          <w:szCs w:val="22"/>
+          <w:lang w:val="en-US"/>
+        </w:rPr>
+        <w:t xml:space="preserve">CREATE TABLE </w:t>
+      </w:r>
+      <w:proofErr w:type="spellStart"/>
+      <w:r>
+        <w:rPr>
+          <w:rFonts w:ascii="Arial Black" w:hAnsi="Arial Black"/>
+          <w:sz w:val="22"/>
+          <w:szCs w:val="22"/>
+          <w:lang w:val="en-US"/>
+        </w:rPr>
+        <w:t>Korabl</w:t>
+      </w:r>
+      <w:proofErr w:type="spellEnd"/>
+      <w:r>
+        <w:rPr>
+          <w:rFonts w:ascii="Arial Black" w:hAnsi="Arial Black"/>
+          <w:sz w:val="22"/>
+          <w:szCs w:val="22"/>
+          <w:lang w:val="en-US"/>
+        </w:rPr>
+        <w:t xml:space="preserve"> (</w:t>
+      </w:r>
+    </w:p>
+    <w:p>
+      <w:pPr>
+        <w:rPr>
+          <w:rFonts w:ascii="Arial Black" w:hAnsi="Arial Black"/>
+          <w:sz w:val="22"/>
+          <w:szCs w:val="22"/>
+          <w:lang w:val="en-US"/>
+        </w:rPr>
+      </w:pPr>
+      <w:r>
+        <w:rPr>
+          <w:rFonts w:ascii="Arial Black" w:hAnsi="Arial Black"/>
+          <w:sz w:val="22"/>
+          <w:szCs w:val="22"/>
+          <w:lang w:val="en-US"/>
+        </w:rPr>
+        <w:t xml:space="preserve">  id SERIAL PRIMARY KEY,</w:t>
+      </w:r>
+    </w:p>
+    <w:p>
+      <w:pPr>
+        <w:rPr>
+          <w:rFonts w:ascii="Arial Black" w:hAnsi="Arial Black"/>
+          <w:sz w:val="22"/>
+          <w:szCs w:val="22"/>
+          <w:lang w:val="en-US"/>
+        </w:rPr>
+      </w:pPr>
+      <w:r>
+        <w:rPr>
+          <w:rFonts w:ascii="Arial Black" w:hAnsi="Arial Black"/>
+          <w:sz w:val="22"/>
+          <w:szCs w:val="22"/>
+          <w:lang w:val="en-US"/>
+        </w:rPr>
+        <w:t xml:space="preserve">  name TEXT NOT NULL,</w:t>
+      </w:r>
+    </w:p>
+    <w:p>
+      <w:pPr>
+        <w:rPr>
+          <w:rFonts w:ascii="Arial Black" w:hAnsi="Arial Black"/>
+          <w:sz w:val="22"/>
+          <w:szCs w:val="22"/>
+          <w:lang w:val="en-US"/>
+        </w:rPr>
+      </w:pPr>
+      <w:r>
+        <w:rPr>
+          <w:rFonts w:ascii="Arial Black" w:hAnsi="Arial Black"/>
+          <w:sz w:val="22"/>
+          <w:szCs w:val="22"/>
+          <w:lang w:val="en-US"/>
+        </w:rPr>
+        <w:t xml:space="preserve">  </w:t>
+      </w:r>
+      <w:proofErr w:type="spellStart"/>
+      <w:r>
+        <w:rPr>
+          <w:rFonts w:ascii="Arial Black" w:hAnsi="Arial Black"/>
+          <w:sz w:val="22"/>
+          <w:szCs w:val="22"/>
+          <w:lang w:val="en-US"/>
+        </w:rPr>
+        <w:t>launch_date</w:t>
+      </w:r>
+      <w:proofErr w:type="spellEnd"/>
+      <w:r>
+        <w:rPr>
+          <w:rFonts w:ascii="Arial Black" w:hAnsi="Arial Black"/>
+          <w:sz w:val="22"/>
+          <w:szCs w:val="22"/>
+          <w:lang w:val="en-US"/>
+        </w:rPr>
+        <w:t xml:space="preserve"> DATE NOT NULL,</w:t>
+      </w:r>
+    </w:p>
+    <w:p>
+      <w:pPr>
+        <w:rPr>
+          <w:rFonts w:ascii="Arial Black" w:hAnsi="Arial Black"/>
+          <w:sz w:val="22"/>
+          <w:szCs w:val="22"/>
+          <w:lang w:val="en-US"/>
+        </w:rPr>
+      </w:pPr>
+      <w:r>
+        <w:rPr>
+          <w:rFonts w:ascii="Arial Black" w:hAnsi="Arial Black"/>
+          <w:sz w:val="22"/>
+          <w:szCs w:val="22"/>
+          <w:lang w:val="en-US"/>
+        </w:rPr>
+        <w:t xml:space="preserve">  </w:t>
+      </w:r>
+      <w:proofErr w:type="spellStart"/>
+      <w:r>
+        <w:rPr>
+          <w:rFonts w:ascii="Arial Black" w:hAnsi="Arial Black"/>
+          <w:sz w:val="22"/>
+          <w:szCs w:val="22"/>
+          <w:lang w:val="en-US"/>
+        </w:rPr>
+        <w:t>mission_goal</w:t>
+      </w:r>
+      <w:proofErr w:type="spellEnd"/>
+      <w:r>
+        <w:rPr>
+          <w:rFonts w:ascii="Arial Black" w:hAnsi="Arial Black"/>
+          <w:sz w:val="22"/>
+          <w:szCs w:val="22"/>
+          <w:lang w:val="en-US"/>
+        </w:rPr>
+        <w:t xml:space="preserve"> TEXT NOT NULL</w:t>
+      </w:r>
+    </w:p>
+    <w:p>
+      <w:pPr>
+        <w:rPr>
+          <w:rFonts w:ascii="Arial Black" w:hAnsi="Arial Black"/>
+          <w:sz w:val="22"/>
+          <w:szCs w:val="22"/>
+          <w:lang w:val="en-US"/>
+        </w:rPr>
+      </w:pPr>
+      <w:r>
+        <w:rPr>
+          <w:rFonts w:ascii="Arial Black" w:hAnsi="Arial Black"/>
+          <w:sz w:val="22"/>
+          <w:szCs w:val="22"/>
+          <w:lang w:val="en-US"/>
+        </w:rPr>
+        <w:t>);</w:t>
+      </w:r>
+    </w:p>
+    <w:p>
+      <w:pPr>
+        <w:rPr>
+          <w:rFonts w:ascii="Arial Black" w:hAnsi="Arial Black"/>
+          <w:sz w:val="22"/>
+          <w:szCs w:val="22"/>
+          <w:lang w:val="en-US"/>
+        </w:rPr>
+      </w:pPr>
+    </w:p>
+    <w:p>
+      <w:pPr>
+        <w:rPr>
+          <w:rFonts w:ascii="Arial Black" w:hAnsi="Arial Black"/>
+          <w:sz w:val="22"/>
+          <w:szCs w:val="22"/>
+          <w:lang w:val="en-US"/>
+        </w:rPr>
+      </w:pPr>
+      <w:r>
+        <w:rPr>
+          <w:rFonts w:ascii="Arial Black" w:hAnsi="Arial Black"/>
+          <w:sz w:val="22"/>
+          <w:szCs w:val="22"/>
+          <w:lang w:val="en-US"/>
+        </w:rPr>
+        <w:t xml:space="preserve">CREATE TABLE </w:t>
+      </w:r>
+      <w:proofErr w:type="spellStart"/>
+      <w:r>
+        <w:rPr>
+          <w:rFonts w:ascii="Arial Black" w:hAnsi="Arial Black"/>
+          <w:sz w:val="22"/>
+          <w:szCs w:val="22"/>
+          <w:lang w:val="en-US"/>
+        </w:rPr>
+        <w:t>Sobytiye</w:t>
+      </w:r>
+      <w:proofErr w:type="spellEnd"/>
+      <w:r>
+        <w:rPr>
+          <w:rFonts w:ascii="Arial Black" w:hAnsi="Arial Black"/>
+          <w:sz w:val="22"/>
+          <w:szCs w:val="22"/>
+          <w:lang w:val="en-US"/>
+        </w:rPr>
+        <w:t xml:space="preserve"> (</w:t>
+      </w:r>
+    </w:p>
+    <w:p>
+      <w:pPr>
+        <w:rPr>
+          <w:rFonts w:ascii="Arial Black" w:hAnsi="Arial Black"/>
+          <w:sz w:val="22"/>
+          <w:szCs w:val="22"/>
+          <w:lang w:val="en-US"/>
+        </w:rPr>
+      </w:pPr>
+      <w:r>
+        <w:rPr>
+          <w:rFonts w:ascii="Arial Black" w:hAnsi="Arial Black"/>
+          <w:sz w:val="22"/>
+          <w:szCs w:val="22"/>
+          <w:lang w:val="en-US"/>
+        </w:rPr>
+        <w:t xml:space="preserve">  id SERIAL PRIMARY KEY,</w:t>
+      </w:r>
+    </w:p>
+    <w:p>
+      <w:pPr>
+        <w:rPr>
+          <w:rFonts w:ascii="Arial Black" w:hAnsi="Arial Black"/>
+          <w:sz w:val="22"/>
+          <w:szCs w:val="22"/>
+          <w:lang w:val="en-US"/>
+        </w:rPr>
+      </w:pPr>
+      <w:r>
+        <w:rPr>
+          <w:rFonts w:ascii="Arial Black" w:hAnsi="Arial Black"/>
+          <w:sz w:val="22"/>
+          <w:szCs w:val="22"/>
+          <w:lang w:val="en-US"/>
+        </w:rPr>
+        <w:t xml:space="preserve">  type TEXT NOT NULL,</w:t>
+      </w:r>
+    </w:p>
+    <w:p>
+      <w:pPr>
+        <w:rPr>
+          <w:rFonts w:ascii="Arial Black" w:hAnsi="Arial Black"/>
+          <w:sz w:val="22"/>
+          <w:szCs w:val="22"/>
+          <w:lang w:val="en-US"/>
+        </w:rPr>
+      </w:pPr>
+      <w:r>
+        <w:rPr>
+          <w:rFonts w:ascii="Arial Black" w:hAnsi="Arial Black"/>
+          <w:sz w:val="22"/>
+          <w:szCs w:val="22"/>
+          <w:lang w:val="en-US"/>
+        </w:rPr>
+        <w:t xml:space="preserve">  </w:t>
+      </w:r>
+      <w:proofErr w:type="spellStart"/>
+      <w:r>
+        <w:rPr>
+          <w:rFonts w:ascii="Arial Black" w:hAnsi="Arial Black"/>
+          <w:sz w:val="22"/>
+          <w:szCs w:val="22"/>
+          <w:lang w:val="en-US"/>
+        </w:rPr>
+        <w:t>event_time</w:t>
+      </w:r>
+      <w:proofErr w:type="spellEnd"/>
+      <w:r>
+        <w:rPr>
+          <w:rFonts w:ascii="Arial Black" w:hAnsi="Arial Black"/>
+          <w:sz w:val="22"/>
+          <w:szCs w:val="22"/>
+          <w:lang w:val="en-US"/>
+        </w:rPr>
+        <w:t xml:space="preserve"> TIMESTAMP,</w:t>
+      </w:r>
+    </w:p>
+    <w:p>
+      <w:pPr>
+        <w:rPr>
+          <w:rFonts w:ascii="Arial Black" w:hAnsi="Arial Black"/>
+          <w:sz w:val="22"/>
+          <w:szCs w:val="22"/>
+          <w:lang w:val="en-US"/>
+        </w:rPr>
+      </w:pPr>
+      <w:r>
+        <w:rPr>
+          <w:rFonts w:ascii="Arial Black" w:hAnsi="Arial Black"/>
+          <w:sz w:val="22"/>
+          <w:szCs w:val="22"/>
+          <w:lang w:val="en-US"/>
+        </w:rPr>
+        <w:t xml:space="preserve">  </w:t>
+      </w:r>
+      <w:proofErr w:type="spellStart"/>
+      <w:r>
+        <w:rPr>
+          <w:rFonts w:ascii="Arial Black" w:hAnsi="Arial Black"/>
+          <w:sz w:val="22"/>
+          <w:szCs w:val="22"/>
+          <w:lang w:val="en-US"/>
+        </w:rPr>
+        <w:t>korabl_id</w:t>
+      </w:r>
+      <w:proofErr w:type="spellEnd"/>
+      <w:r>
+        <w:rPr>
+          <w:rFonts w:ascii="Arial Black" w:hAnsi="Arial Black"/>
+          <w:sz w:val="22"/>
+          <w:szCs w:val="22"/>
+          <w:lang w:val="en-US"/>
+        </w:rPr>
+        <w:t xml:space="preserve"> INT REFERENCES </w:t>
+      </w:r>
+      <w:proofErr w:type="spellStart"/>
+      <w:r>
+        <w:rPr>
+          <w:rFonts w:ascii="Arial Black" w:hAnsi="Arial Black"/>
+          <w:sz w:val="22"/>
+          <w:szCs w:val="22"/>
+          <w:lang w:val="en-US"/>
+        </w:rPr>
+        <w:t>Korabl</w:t>
+      </w:r>
+      <w:proofErr w:type="spellEnd"/>
+      <w:r>
+        <w:rPr>
+          <w:rFonts w:ascii="Arial Black" w:hAnsi="Arial Black"/>
+          <w:sz w:val="22"/>
+          <w:szCs w:val="22"/>
+          <w:lang w:val="en-US"/>
+        </w:rPr>
+        <w:t>(id),</w:t>
+      </w:r>
+    </w:p>
+    <w:p>
+      <w:pPr>
+        <w:rPr>
+          <w:rFonts w:ascii="Arial Black" w:hAnsi="Arial Black"/>
+          <w:sz w:val="22"/>
+          <w:szCs w:val="22"/>
+          <w:lang w:val="en-US"/>
+        </w:rPr>
+      </w:pPr>
+      <w:r>
+        <w:rPr>
+          <w:rFonts w:ascii="Arial Black" w:hAnsi="Arial Black"/>
+          <w:sz w:val="22"/>
+          <w:szCs w:val="22"/>
+          <w:lang w:val="en-US"/>
+        </w:rPr>
+        <w:t xml:space="preserve">  </w:t>
+      </w:r>
+      <w:proofErr w:type="spellStart"/>
+      <w:r>
+        <w:rPr>
+          <w:rFonts w:ascii="Arial Black" w:hAnsi="Arial Black"/>
+          <w:sz w:val="22"/>
+          <w:szCs w:val="22"/>
+          <w:lang w:val="en-US"/>
+        </w:rPr>
+        <w:t>planeta_id</w:t>
+      </w:r>
+      <w:proofErr w:type="spellEnd"/>
+      <w:r>
+        <w:rPr>
+          <w:rFonts w:ascii="Arial Black" w:hAnsi="Arial Black"/>
+          <w:sz w:val="22"/>
+          <w:szCs w:val="22"/>
+          <w:lang w:val="en-US"/>
+        </w:rPr>
+        <w:t xml:space="preserve"> INT REFERENCES Planeta(id),</w:t>
+      </w:r>
+    </w:p>
+    <w:p>
+      <w:pPr>
+        <w:rPr>
+          <w:rFonts w:ascii="Arial Black" w:hAnsi="Arial Black"/>
+          <w:sz w:val="22"/>
+          <w:szCs w:val="22"/>
+          <w:lang w:val="en-US"/>
+        </w:rPr>
+      </w:pPr>
+      <w:r>
+        <w:rPr>
+          <w:rFonts w:ascii="Arial Black" w:hAnsi="Arial Black"/>
+          <w:sz w:val="22"/>
+          <w:szCs w:val="22"/>
+          <w:lang w:val="en-US"/>
+        </w:rPr>
+        <w:t xml:space="preserve">  </w:t>
+      </w:r>
+      <w:proofErr w:type="spellStart"/>
+      <w:r>
+        <w:rPr>
+          <w:rFonts w:ascii="Arial Black" w:hAnsi="Arial Black"/>
+          <w:sz w:val="22"/>
+          <w:szCs w:val="22"/>
+          <w:lang w:val="en-US"/>
+        </w:rPr>
+        <w:t>sputnik_id</w:t>
+      </w:r>
+      <w:proofErr w:type="spellEnd"/>
+      <w:r>
+        <w:rPr>
+          <w:rFonts w:ascii="Arial Black" w:hAnsi="Arial Black"/>
+          <w:sz w:val="22"/>
+          <w:szCs w:val="22"/>
+          <w:lang w:val="en-US"/>
+        </w:rPr>
+        <w:t xml:space="preserve"> INT REFERENCES Sputnik(id),</w:t>
+      </w:r>
+    </w:p>
+    <w:p>
+      <w:pPr>
+        <w:rPr>
+          <w:rFonts w:ascii="Arial Black" w:hAnsi="Arial Black"/>
+          <w:sz w:val="22"/>
+          <w:szCs w:val="22"/>
+          <w:lang w:val="en-US"/>
+        </w:rPr>
+      </w:pPr>
+      <w:r>
+        <w:rPr>
+          <w:rFonts w:ascii="Arial Black" w:hAnsi="Arial Black"/>
+          <w:sz w:val="22"/>
+          <w:szCs w:val="22"/>
+          <w:lang w:val="en-US"/>
+        </w:rPr>
+        <w:lastRenderedPageBreak/>
+        <w:t xml:space="preserve">  CHECK (</w:t>
+      </w:r>
+    </w:p>
+    <w:p>
+      <w:pPr>
+        <w:rPr>
+          <w:rFonts w:ascii="Arial Black" w:hAnsi="Arial Black"/>
+          <w:sz w:val="22"/>
+          <w:szCs w:val="22"/>
+          <w:lang w:val="en-US"/>
+        </w:rPr>
+      </w:pPr>
+      <w:r>
+        <w:rPr>
+          <w:rFonts w:ascii="Arial Black" w:hAnsi="Arial Black"/>
+          <w:sz w:val="22"/>
+          <w:szCs w:val="22"/>
+          <w:lang w:val="en-US"/>
+        </w:rPr>
+        <w:t xml:space="preserve">    (</w:t>
+      </w:r>
+      <w:proofErr w:type="spellStart"/>
+      <w:r>
+        <w:rPr>
+          <w:rFonts w:ascii="Arial Black" w:hAnsi="Arial Black"/>
+          <w:sz w:val="22"/>
+          <w:szCs w:val="22"/>
+          <w:lang w:val="en-US"/>
+        </w:rPr>
+        <w:t>planeta_id</w:t>
+      </w:r>
+      <w:proofErr w:type="spellEnd"/>
+      <w:r>
+        <w:rPr>
+          <w:rFonts w:ascii="Arial Black" w:hAnsi="Arial Black"/>
+          <w:sz w:val="22"/>
+          <w:szCs w:val="22"/>
+          <w:lang w:val="en-US"/>
+        </w:rPr>
+        <w:t xml:space="preserve"> IS NOT NULL AND </w:t>
+      </w:r>
+      <w:proofErr w:type="spellStart"/>
+      <w:r>
+        <w:rPr>
+          <w:rFonts w:ascii="Arial Black" w:hAnsi="Arial Black"/>
+          <w:sz w:val="22"/>
+          <w:szCs w:val="22"/>
+          <w:lang w:val="en-US"/>
+        </w:rPr>
+        <w:t>sputnik_id</w:t>
+      </w:r>
+      <w:proofErr w:type="spellEnd"/>
+      <w:r>
+        <w:rPr>
+          <w:rFonts w:ascii="Arial Black" w:hAnsi="Arial Black"/>
+          <w:sz w:val="22"/>
+          <w:szCs w:val="22"/>
+          <w:lang w:val="en-US"/>
+        </w:rPr>
+        <w:t xml:space="preserve"> IS NULL)</w:t>
+      </w:r>
+    </w:p>
+    <w:p>
+      <w:pPr>
+        <w:rPr>
+          <w:rFonts w:ascii="Arial Black" w:hAnsi="Arial Black"/>
+          <w:sz w:val="22"/>
+          <w:szCs w:val="22"/>
+          <w:lang w:val="en-US"/>
+        </w:rPr>
+      </w:pPr>
+      <w:r>
+        <w:rPr>
+          <w:rFonts w:ascii="Arial Black" w:hAnsi="Arial Black"/>
+          <w:sz w:val="22"/>
+          <w:szCs w:val="22"/>
+          <w:lang w:val="en-US"/>
+        </w:rPr>
+        <w:t xml:space="preserve">    OR</w:t>
+      </w:r>
+    </w:p>
+    <w:p>
+      <w:pPr>
+        <w:rPr>
+          <w:rFonts w:ascii="Arial Black" w:hAnsi="Arial Black"/>
+          <w:sz w:val="22"/>
+          <w:szCs w:val="22"/>
+          <w:lang w:val="en-US"/>
+        </w:rPr>
+      </w:pPr>
+      <w:r>
+        <w:rPr>
+          <w:rFonts w:ascii="Arial Black" w:hAnsi="Arial Black"/>
+          <w:sz w:val="22"/>
+          <w:szCs w:val="22"/>
+          <w:lang w:val="en-US"/>
+        </w:rPr>
+        <w:t xml:space="preserve">    (</w:t>
+      </w:r>
+      <w:proofErr w:type="spellStart"/>
+      <w:r>
+        <w:rPr>
+          <w:rFonts w:ascii="Arial Black" w:hAnsi="Arial Black"/>
+          <w:sz w:val="22"/>
+          <w:szCs w:val="22"/>
+          <w:lang w:val="en-US"/>
+        </w:rPr>
+        <w:t>planeta_id</w:t>
+      </w:r>
+      <w:proofErr w:type="spellEnd"/>
+      <w:r>
+        <w:rPr>
+          <w:rFonts w:ascii="Arial Black" w:hAnsi="Arial Black"/>
+          <w:sz w:val="22"/>
+          <w:szCs w:val="22"/>
+          <w:lang w:val="en-US"/>
+        </w:rPr>
+        <w:t xml:space="preserve"> IS NULL AND </w:t>
+      </w:r>
+      <w:proofErr w:type="spellStart"/>
+      <w:r>
+        <w:rPr>
+          <w:rFonts w:ascii="Arial Black" w:hAnsi="Arial Black"/>
+          <w:sz w:val="22"/>
+          <w:szCs w:val="22"/>
+          <w:lang w:val="en-US"/>
+        </w:rPr>
+        <w:t>sputnik_id</w:t>
+      </w:r>
+      <w:proofErr w:type="spellEnd"/>
+      <w:r>
+        <w:rPr>
+          <w:rFonts w:ascii="Arial Black" w:hAnsi="Arial Black"/>
+          <w:sz w:val="22"/>
+          <w:szCs w:val="22"/>
+          <w:lang w:val="en-US"/>
+        </w:rPr>
+        <w:t xml:space="preserve"> IS NOT NULL)</w:t>
+      </w:r>
+    </w:p>
+    <w:p>
+      <w:pPr>
+        <w:rPr>
+          <w:rFonts w:ascii="Arial Black" w:hAnsi="Arial Black"/>
+          <w:sz w:val="22"/>
+          <w:szCs w:val="22"/>
+          <w:lang w:val="en-US"/>
+        </w:rPr>
+      </w:pPr>
+      <w:r>
+        <w:rPr>
+          <w:rFonts w:ascii="Arial Black" w:hAnsi="Arial Black"/>
+          <w:sz w:val="22"/>
+          <w:szCs w:val="22"/>
+          <w:lang w:val="en-US"/>
+        </w:rPr>
+        <w:t xml:space="preserve">  )</w:t>
+      </w:r>
+    </w:p>
+    <w:p>
+      <w:pPr>
+        <w:rPr>
+          <w:rFonts w:ascii="Arial Black" w:hAnsi="Arial Black"/>
+          <w:sz w:val="22"/>
+          <w:szCs w:val="22"/>
+          <w:lang w:val="en-US"/>
+        </w:rPr>
+      </w:pPr>
+      <w:r>
+        <w:rPr>
+          <w:rFonts w:ascii="Arial Black" w:hAnsi="Arial Black"/>
+          <w:sz w:val="22"/>
+          <w:szCs w:val="22"/>
+          <w:lang w:val="en-US"/>
+        </w:rPr>
+        <w:t>);</w:t>
+      </w:r>
+    </w:p>
+    <w:p>
+      <w:pPr>
+        <w:rPr>
+          <w:rFonts w:ascii="Arial Black" w:hAnsi="Arial Black"/>
+          <w:sz w:val="22"/>
+          <w:szCs w:val="22"/>
+          <w:lang w:val="en-US"/>
+        </w:rPr>
+      </w:pPr>
+    </w:p>
+    <w:p>
+      <w:pPr>
+        <w:rPr>
+          <w:rFonts w:ascii="Arial Black" w:hAnsi="Arial Black"/>
+          <w:sz w:val="22"/>
+          <w:szCs w:val="22"/>
+          <w:lang w:val="en-US"/>
+        </w:rPr>
+      </w:pPr>
+      <w:r>
+        <w:rPr>
+          <w:rFonts w:ascii="Arial Black" w:hAnsi="Arial Black"/>
+          <w:sz w:val="22"/>
+          <w:szCs w:val="22"/>
+          <w:lang w:val="en-US"/>
+        </w:rPr>
+        <w:t xml:space="preserve">CREATE TABLE </w:t>
+      </w:r>
+      <w:proofErr w:type="spellStart"/>
+      <w:r>
+        <w:rPr>
+          <w:rFonts w:ascii="Arial Black" w:hAnsi="Arial Black"/>
+          <w:sz w:val="22"/>
+          <w:szCs w:val="22"/>
+          <w:lang w:val="en-US"/>
+        </w:rPr>
+        <w:t>Atmosfera</w:t>
+      </w:r>
+      <w:proofErr w:type="spellEnd"/>
+      <w:r>
+        <w:rPr>
+          <w:rFonts w:ascii="Arial Black" w:hAnsi="Arial Black"/>
+          <w:sz w:val="22"/>
+          <w:szCs w:val="22"/>
+          <w:lang w:val="en-US"/>
+        </w:rPr>
+        <w:t xml:space="preserve"> (</w:t>
+      </w:r>
+    </w:p>
+    <w:p>
+      <w:pPr>
+        <w:rPr>
+          <w:rFonts w:ascii="Arial Black" w:hAnsi="Arial Black"/>
+          <w:sz w:val="22"/>
+          <w:szCs w:val="22"/>
+          <w:lang w:val="en-US"/>
+        </w:rPr>
+      </w:pPr>
+      <w:r>
+        <w:rPr>
+          <w:rFonts w:ascii="Arial Black" w:hAnsi="Arial Black"/>
+          <w:sz w:val="22"/>
+          <w:szCs w:val="22"/>
+          <w:lang w:val="en-US"/>
+        </w:rPr>
+        <w:t xml:space="preserve">  id SERIAL PRIMARY KEY,</w:t>
+      </w:r>
+    </w:p>
+    <w:p>
+      <w:pPr>
+        <w:rPr>
+          <w:rFonts w:ascii="Arial Black" w:hAnsi="Arial Black"/>
+          <w:sz w:val="22"/>
+          <w:szCs w:val="22"/>
+          <w:lang w:val="en-US"/>
+        </w:rPr>
+      </w:pPr>
+      <w:r>
+        <w:rPr>
+          <w:rFonts w:ascii="Arial Black" w:hAnsi="Arial Black"/>
+          <w:sz w:val="22"/>
+          <w:szCs w:val="22"/>
+          <w:lang w:val="en-US"/>
+        </w:rPr>
+        <w:t xml:space="preserve">  </w:t>
+      </w:r>
+      <w:proofErr w:type="spellStart"/>
+      <w:r>
+        <w:rPr>
+          <w:rFonts w:ascii="Arial Black" w:hAnsi="Arial Black"/>
+          <w:sz w:val="22"/>
+          <w:szCs w:val="22"/>
+          <w:lang w:val="en-US"/>
+        </w:rPr>
+        <w:t>planeta_id</w:t>
+      </w:r>
+      <w:proofErr w:type="spellEnd"/>
+      <w:r>
+        <w:rPr>
+          <w:rFonts w:ascii="Arial Black" w:hAnsi="Arial Black"/>
+          <w:sz w:val="22"/>
+          <w:szCs w:val="22"/>
+          <w:lang w:val="en-US"/>
+        </w:rPr>
+        <w:t xml:space="preserve"> INT NOT NULL UNIQUE REFERENCES Planeta(id),</w:t>
+      </w:r>
+    </w:p>
+    <w:p>
+      <w:pPr>
+        <w:rPr>
+          <w:rFonts w:ascii="Arial Black" w:hAnsi="Arial Black"/>
+          <w:sz w:val="22"/>
+          <w:szCs w:val="22"/>
+          <w:lang w:val="en-US"/>
+        </w:rPr>
+      </w:pPr>
+      <w:r>
+        <w:rPr>
+          <w:rFonts w:ascii="Arial Black" w:hAnsi="Arial Black"/>
+          <w:sz w:val="22"/>
+          <w:szCs w:val="22"/>
+          <w:lang w:val="en-US"/>
+        </w:rPr>
+        <w:t xml:space="preserve">  pressure INT NOT NULL,</w:t>
+      </w:r>
+    </w:p>
+    <w:p>
+      <w:pPr>
+        <w:rPr>
+          <w:rFonts w:ascii="Arial Black" w:hAnsi="Arial Black"/>
+          <w:sz w:val="22"/>
+          <w:szCs w:val="22"/>
+          <w:lang w:val="en-US"/>
+        </w:rPr>
+      </w:pPr>
+      <w:r>
+        <w:rPr>
+          <w:rFonts w:ascii="Arial Black" w:hAnsi="Arial Black"/>
+          <w:sz w:val="22"/>
+          <w:szCs w:val="22"/>
+          <w:lang w:val="en-US"/>
+        </w:rPr>
+        <w:t xml:space="preserve">  temperature INT NOT NULL</w:t>
+      </w:r>
+    </w:p>
+    <w:p>
+      <w:pPr>
+        <w:rPr>
+          <w:rFonts w:ascii="Arial Black" w:hAnsi="Arial Black"/>
+          <w:sz w:val="22"/>
+          <w:szCs w:val="22"/>
+          <w:lang w:val="en-US"/>
+        </w:rPr>
+      </w:pPr>
+      <w:r>
+        <w:rPr>
+          <w:rFonts w:ascii="Arial Black" w:hAnsi="Arial Black"/>
+          <w:sz w:val="22"/>
+          <w:szCs w:val="22"/>
+          <w:lang w:val="en-US"/>
+        </w:rPr>
+        <w:t>);</w:t>
+      </w:r>
+    </w:p>
+    <w:p>
+      <w:pPr>
+        <w:rPr>
+          <w:rFonts w:ascii="Arial Black" w:hAnsi="Arial Black"/>
+          <w:sz w:val="22"/>
+          <w:szCs w:val="22"/>
+          <w:lang w:val="en-US"/>
+        </w:rPr>
+      </w:pPr>
+    </w:p>
+    <w:p>
+      <w:pPr>
+        <w:rPr>
+          <w:rFonts w:ascii="Arial Black" w:hAnsi="Arial Black"/>
+          <w:sz w:val="22"/>
+          <w:szCs w:val="22"/>
+          <w:lang w:val="en-US"/>
+        </w:rPr>
+      </w:pPr>
+      <w:r>
+        <w:rPr>
+          <w:rFonts w:ascii="Arial Black" w:hAnsi="Arial Black"/>
+          <w:sz w:val="22"/>
+          <w:szCs w:val="22"/>
+          <w:lang w:val="en-US"/>
+        </w:rPr>
+        <w:t xml:space="preserve">-- </w:t>
+      </w:r>
+      <w:proofErr w:type="spellStart"/>
+      <w:r>
+        <w:rPr>
+          <w:rFonts w:ascii="Arial Black" w:hAnsi="Arial Black"/>
+          <w:sz w:val="22"/>
+          <w:szCs w:val="22"/>
+          <w:lang w:val="en-US"/>
+        </w:rPr>
+        <w:t>Вставка</w:t>
+      </w:r>
+      <w:proofErr w:type="spellEnd"/>
+      <w:r>
+        <w:rPr>
+          <w:rFonts w:ascii="Arial Black" w:hAnsi="Arial Black"/>
+          <w:sz w:val="22"/>
+          <w:szCs w:val="22"/>
+          <w:lang w:val="en-US"/>
+        </w:rPr>
+        <w:t xml:space="preserve"> </w:t>
+      </w:r>
+      <w:proofErr w:type="spellStart"/>
+      <w:r>
+        <w:rPr>
+          <w:rFonts w:ascii="Arial Black" w:hAnsi="Arial Black"/>
+          <w:sz w:val="22"/>
+          <w:szCs w:val="22"/>
+          <w:lang w:val="en-US"/>
+        </w:rPr>
+        <w:t>данных</w:t>
+      </w:r>
+      <w:proofErr w:type="spellEnd"/>
+    </w:p>
+    <w:p>
+      <w:pPr>
+        <w:rPr>
+          <w:rFonts w:ascii="Arial Black" w:hAnsi="Arial Black"/>
+          <w:sz w:val="22"/>
+          <w:szCs w:val="22"/>
+          <w:lang w:val="en-US"/>
+        </w:rPr>
+      </w:pPr>
+      <w:r>
+        <w:rPr>
+          <w:rFonts w:ascii="Arial Black" w:hAnsi="Arial Black"/>
+          <w:sz w:val="22"/>
+          <w:szCs w:val="22"/>
+          <w:lang w:val="en-US"/>
+        </w:rPr>
+        <w:t xml:space="preserve">INSERT INTO Planeta (name, </w:t>
+      </w:r>
+      <w:proofErr w:type="spellStart"/>
+      <w:r>
+        <w:rPr>
+          <w:rFonts w:ascii="Arial Black" w:hAnsi="Arial Black"/>
+          <w:sz w:val="22"/>
+          <w:szCs w:val="22"/>
+          <w:lang w:val="en-US"/>
+        </w:rPr>
+        <w:t>diameter_km</w:t>
+      </w:r>
+      <w:proofErr w:type="spellEnd"/>
+      <w:r>
+        <w:rPr>
+          <w:rFonts w:ascii="Arial Black" w:hAnsi="Arial Black"/>
+          <w:sz w:val="22"/>
+          <w:szCs w:val="22"/>
+          <w:lang w:val="en-US"/>
+        </w:rPr>
+        <w:t>) VALUES</w:t>
+      </w:r>
+    </w:p>
+    <w:p>
+      <w:pPr>
+        <w:rPr>
+          <w:rFonts w:ascii="Arial Black" w:hAnsi="Arial Black"/>
+          <w:sz w:val="22"/>
+          <w:szCs w:val="22"/>
+          <w:lang w:val="en-US"/>
+        </w:rPr>
+      </w:pPr>
+      <w:r>
+        <w:rPr>
+          <w:rFonts w:ascii="Arial Black" w:hAnsi="Arial Black"/>
+          <w:sz w:val="22"/>
+          <w:szCs w:val="22"/>
+          <w:lang w:val="en-US"/>
+        </w:rPr>
+        <w:t>('Earth', 12742),</w:t>
+      </w:r>
+    </w:p>
+    <w:p>
+      <w:pPr>
+        <w:rPr>
+          <w:rFonts w:ascii="Arial Black" w:hAnsi="Arial Black"/>
+          <w:sz w:val="22"/>
+          <w:szCs w:val="22"/>
+          <w:lang w:val="en-US"/>
+        </w:rPr>
+      </w:pPr>
+      <w:r>
+        <w:rPr>
+          <w:rFonts w:ascii="Arial Black" w:hAnsi="Arial Black"/>
+          <w:sz w:val="22"/>
+          <w:szCs w:val="22"/>
+          <w:lang w:val="en-US"/>
+        </w:rPr>
+        <w:t>('Mars', 6779),</w:t>
+      </w:r>
+    </w:p>
+    <w:p>
+      <w:pPr>
+        <w:rPr>
+          <w:rFonts w:ascii="Arial Black" w:hAnsi="Arial Black"/>
+          <w:sz w:val="22"/>
+          <w:szCs w:val="22"/>
+          <w:lang w:val="en-US"/>
+        </w:rPr>
+      </w:pPr>
+      <w:r>
+        <w:rPr>
+          <w:rFonts w:ascii="Arial Black" w:hAnsi="Arial Black"/>
+          <w:sz w:val="22"/>
+          <w:szCs w:val="22"/>
+          <w:lang w:val="en-US"/>
+        </w:rPr>
+        <w:t>('Jupiter', 139820</w:t>
+      </w:r>
+      <w:proofErr w:type="gramStart"/>
+      <w:r>
+        <w:rPr>
+          <w:rFonts w:ascii="Arial Black" w:hAnsi="Arial Black"/>
+          <w:sz w:val="22"/>
+          <w:szCs w:val="22"/>
+          <w:lang w:val="en-US"/>
+        </w:rPr>
+        <w:t>);</w:t>
+      </w:r>
+      <w:proofErr w:type="gramEnd"/>
+    </w:p>
+    <w:p>
+      <w:pPr>
+        <w:rPr>
+          <w:rFonts w:ascii="Arial Black" w:hAnsi="Arial Black"/>
+          <w:sz w:val="22"/>
+          <w:szCs w:val="22"/>
+          <w:lang w:val="en-US"/>
+        </w:rPr>
+      </w:pPr>
+    </w:p>
+    <w:p>
+      <w:pPr>
+        <w:rPr>
+          <w:rFonts w:ascii="Arial Black" w:hAnsi="Arial Black"/>
+          <w:sz w:val="22"/>
+          <w:szCs w:val="22"/>
+          <w:lang w:val="en-US"/>
+        </w:rPr>
+      </w:pPr>
+      <w:r>
+        <w:rPr>
+          <w:rFonts w:ascii="Arial Black" w:hAnsi="Arial Black"/>
+          <w:sz w:val="22"/>
+          <w:szCs w:val="22"/>
+          <w:lang w:val="en-US"/>
+        </w:rPr>
+        <w:t xml:space="preserve">INSERT INTO Sputnik (name, </w:t>
+      </w:r>
+      <w:proofErr w:type="spellStart"/>
+      <w:r>
+        <w:rPr>
+          <w:rFonts w:ascii="Arial Black" w:hAnsi="Arial Black"/>
+          <w:sz w:val="22"/>
+          <w:szCs w:val="22"/>
+          <w:lang w:val="en-US"/>
+        </w:rPr>
+        <w:t>diametr_km</w:t>
+      </w:r>
+      <w:proofErr w:type="spellEnd"/>
+      <w:r>
+        <w:rPr>
+          <w:rFonts w:ascii="Arial Black" w:hAnsi="Arial Black"/>
+          <w:sz w:val="22"/>
+          <w:szCs w:val="22"/>
+          <w:lang w:val="en-US"/>
+        </w:rPr>
+        <w:t xml:space="preserve">, </w:t>
+      </w:r>
+      <w:proofErr w:type="spellStart"/>
+      <w:r>
+        <w:rPr>
+          <w:rFonts w:ascii="Arial Black" w:hAnsi="Arial Black"/>
+          <w:sz w:val="22"/>
+          <w:szCs w:val="22"/>
+          <w:lang w:val="en-US"/>
+        </w:rPr>
+        <w:t>planeta_id</w:t>
+      </w:r>
+      <w:proofErr w:type="spellEnd"/>
+      <w:r>
+        <w:rPr>
+          <w:rFonts w:ascii="Arial Black" w:hAnsi="Arial Black"/>
+          <w:sz w:val="22"/>
+          <w:szCs w:val="22"/>
+          <w:lang w:val="en-US"/>
+        </w:rPr>
+        <w:t>) VALUES</w:t>
+      </w:r>
+    </w:p>
+    <w:p>
+      <w:pPr>
+        <w:rPr>
+          <w:rFonts w:ascii="Arial Black" w:hAnsi="Arial Black"/>
+          <w:sz w:val="22"/>
+          <w:szCs w:val="22"/>
+          <w:lang w:val="en-US"/>
+        </w:rPr>
+      </w:pPr>
+      <w:r>
+        <w:rPr>
+          <w:rFonts w:ascii="Arial Black" w:hAnsi="Arial Black"/>
+          <w:sz w:val="22"/>
+          <w:szCs w:val="22"/>
+          <w:lang w:val="en-US"/>
+        </w:rPr>
+        <w:t>('Moon', 3474, 1),</w:t>
+      </w:r>
+    </w:p>
+    <w:p>
+      <w:pPr>
+        <w:rPr>
+          <w:rFonts w:ascii="Arial Black" w:hAnsi="Arial Black"/>
+          <w:sz w:val="22"/>
+          <w:szCs w:val="22"/>
+          <w:lang w:val="en-US"/>
+        </w:rPr>
+      </w:pPr>
+      <w:r>
+        <w:rPr>
+          <w:rFonts w:ascii="Arial Black" w:hAnsi="Arial Black"/>
+          <w:sz w:val="22"/>
+          <w:szCs w:val="22"/>
+          <w:lang w:val="en-US"/>
+        </w:rPr>
+        <w:t>('Phobos', 22, 2),</w:t>
+      </w:r>
+    </w:p>
+    <w:p>
+      <w:pPr>
+        <w:rPr>
+          <w:rFonts w:ascii="Arial Black" w:hAnsi="Arial Black"/>
+          <w:sz w:val="22"/>
+          <w:szCs w:val="22"/>
+          <w:lang w:val="en-US"/>
+        </w:rPr>
+      </w:pPr>
+      <w:r>
+        <w:rPr>
+          <w:rFonts w:ascii="Arial Black" w:hAnsi="Arial Black"/>
+          <w:sz w:val="22"/>
+          <w:szCs w:val="22"/>
+          <w:lang w:val="en-US"/>
+        </w:rPr>
+        <w:t>('Europa', 3121, 3</w:t>
+      </w:r>
+      <w:proofErr w:type="gramStart"/>
+      <w:r>
+        <w:rPr>
+          <w:rFonts w:ascii="Arial Black" w:hAnsi="Arial Black"/>
+          <w:sz w:val="22"/>
+          <w:szCs w:val="22"/>
+          <w:lang w:val="en-US"/>
+        </w:rPr>
+        <w:t>);</w:t>
+      </w:r>
+      <w:proofErr w:type="gramEnd"/>
+    </w:p>
+    <w:p>
+      <w:pPr>
+        <w:rPr>
+          <w:rFonts w:ascii="Arial Black" w:hAnsi="Arial Black"/>
+          <w:sz w:val="22"/>
+          <w:szCs w:val="22"/>
+          <w:lang w:val="en-US"/>
+        </w:rPr>
+      </w:pPr>
+    </w:p>
+    <w:p>
+      <w:pPr>
+        <w:rPr>
+          <w:rFonts w:ascii="Arial Black" w:hAnsi="Arial Black"/>
+          <w:sz w:val="22"/>
+          <w:szCs w:val="22"/>
+          <w:lang w:val="en-US"/>
+        </w:rPr>
+      </w:pPr>
+      <w:r>
+        <w:rPr>
+          <w:rFonts w:ascii="Arial Black" w:hAnsi="Arial Black"/>
+          <w:sz w:val="22"/>
+          <w:szCs w:val="22"/>
+          <w:lang w:val="en-US"/>
+        </w:rPr>
+        <w:t xml:space="preserve">INSERT INTO </w:t>
+      </w:r>
+      <w:proofErr w:type="spellStart"/>
+      <w:r>
+        <w:rPr>
+          <w:rFonts w:ascii="Arial Black" w:hAnsi="Arial Black"/>
+          <w:sz w:val="22"/>
+          <w:szCs w:val="22"/>
+          <w:lang w:val="en-US"/>
+        </w:rPr>
+        <w:t>Korabl</w:t>
+      </w:r>
+      <w:proofErr w:type="spellEnd"/>
+      <w:r>
+        <w:rPr>
+          <w:rFonts w:ascii="Arial Black" w:hAnsi="Arial Black"/>
+          <w:sz w:val="22"/>
+          <w:szCs w:val="22"/>
+          <w:lang w:val="en-US"/>
+        </w:rPr>
+        <w:t xml:space="preserve"> (name, </w:t>
+      </w:r>
+      <w:proofErr w:type="spellStart"/>
+      <w:r>
+        <w:rPr>
+          <w:rFonts w:ascii="Arial Black" w:hAnsi="Arial Black"/>
+          <w:sz w:val="22"/>
+          <w:szCs w:val="22"/>
+          <w:lang w:val="en-US"/>
+        </w:rPr>
+        <w:t>launch_date</w:t>
+      </w:r>
+      <w:proofErr w:type="spellEnd"/>
+      <w:r>
+        <w:rPr>
+          <w:rFonts w:ascii="Arial Black" w:hAnsi="Arial Black"/>
+          <w:sz w:val="22"/>
+          <w:szCs w:val="22"/>
+          <w:lang w:val="en-US"/>
+        </w:rPr>
+        <w:t xml:space="preserve">, </w:t>
+      </w:r>
+      <w:proofErr w:type="spellStart"/>
+      <w:r>
+        <w:rPr>
+          <w:rFonts w:ascii="Arial Black" w:hAnsi="Arial Black"/>
+          <w:sz w:val="22"/>
+          <w:szCs w:val="22"/>
+          <w:lang w:val="en-US"/>
+        </w:rPr>
+        <w:t>mission_goal</w:t>
+      </w:r>
+      <w:proofErr w:type="spellEnd"/>
+      <w:r>
+        <w:rPr>
+          <w:rFonts w:ascii="Arial Black" w:hAnsi="Arial Black"/>
+          <w:sz w:val="22"/>
+          <w:szCs w:val="22"/>
+          <w:lang w:val="en-US"/>
+        </w:rPr>
+        <w:t>) VALUES</w:t>
+      </w:r>
+    </w:p>
+    <w:p>
+      <w:pPr>
+        <w:rPr>
+          <w:rFonts w:ascii="Arial Black" w:hAnsi="Arial Black"/>
+          <w:sz w:val="22"/>
+          <w:szCs w:val="22"/>
+          <w:lang w:val="en-US"/>
+        </w:rPr>
+      </w:pPr>
+      <w:r>
+        <w:rPr>
+          <w:rFonts w:ascii="Arial Black" w:hAnsi="Arial Black"/>
+          <w:sz w:val="22"/>
+          <w:szCs w:val="22"/>
+          <w:lang w:val="en-US"/>
+        </w:rPr>
+        <w:t>('Apollo 11', '1969-07-16', 'Moon landing'),</w:t>
+      </w:r>
+    </w:p>
+    <w:p>
+      <w:pPr>
+        <w:rPr>
+          <w:rFonts w:ascii="Arial Black" w:hAnsi="Arial Black"/>
+          <w:sz w:val="22"/>
+          <w:szCs w:val="22"/>
+          <w:lang w:val="en-US"/>
+        </w:rPr>
+      </w:pPr>
+      <w:r>
+        <w:rPr>
+          <w:rFonts w:ascii="Arial Black" w:hAnsi="Arial Black"/>
+          <w:sz w:val="22"/>
+          <w:szCs w:val="22"/>
+          <w:lang w:val="en-US"/>
+        </w:rPr>
+        <w:t>('Mars Express', '2003-06-02', 'Explore Mars'),</w:t>
+      </w:r>
+    </w:p>
+    <w:p>
+      <w:pPr>
+        <w:rPr>
+          <w:rFonts w:ascii="Arial Black" w:hAnsi="Arial Black"/>
+          <w:sz w:val="22"/>
+          <w:szCs w:val="22"/>
+          <w:lang w:val="en-US"/>
+        </w:rPr>
+      </w:pPr>
+      <w:r>
+        <w:rPr>
+          <w:rFonts w:ascii="Arial Black" w:hAnsi="Arial Black"/>
+          <w:sz w:val="22"/>
+          <w:szCs w:val="22"/>
+          <w:lang w:val="en-US"/>
+        </w:rPr>
+        <w:lastRenderedPageBreak/>
+        <w:t>('Juno', '2011-08-05', 'Study Jupiter'</w:t>
+      </w:r>
+      <w:proofErr w:type="gramStart"/>
+      <w:r>
+        <w:rPr>
+          <w:rFonts w:ascii="Arial Black" w:hAnsi="Arial Black"/>
+          <w:sz w:val="22"/>
+          <w:szCs w:val="22"/>
+          <w:lang w:val="en-US"/>
+        </w:rPr>
+        <w:t>);</w:t>
+      </w:r>
+      <w:proofErr w:type="gramEnd"/>
+    </w:p>
+    <w:p>
+      <w:pPr>
+        <w:rPr>
+          <w:rFonts w:ascii="Arial Black" w:hAnsi="Arial Black"/>
+          <w:sz w:val="22"/>
+          <w:szCs w:val="22"/>
+          <w:lang w:val="en-US"/>
+        </w:rPr>
+      </w:pPr>
+    </w:p>
+    <w:p>
+      <w:pPr>
+        <w:rPr>
+          <w:rFonts w:ascii="Arial Black" w:hAnsi="Arial Black"/>
+          <w:sz w:val="22"/>
+          <w:szCs w:val="22"/>
+          <w:lang w:val="en-US"/>
+        </w:rPr>
+      </w:pPr>
+      <w:r>
+        <w:rPr>
+          <w:rFonts w:ascii="Arial Black" w:hAnsi="Arial Black"/>
+          <w:sz w:val="22"/>
+          <w:szCs w:val="22"/>
+          <w:lang w:val="en-US"/>
+        </w:rPr>
+        <w:t xml:space="preserve">INSERT INTO </w:t>
+      </w:r>
+      <w:proofErr w:type="spellStart"/>
+      <w:r>
+        <w:rPr>
+          <w:rFonts w:ascii="Arial Black" w:hAnsi="Arial Black"/>
+          <w:sz w:val="22"/>
+          <w:szCs w:val="22"/>
+          <w:lang w:val="en-US"/>
+        </w:rPr>
+        <w:t>Sobytiye</w:t>
+      </w:r>
+      <w:proofErr w:type="spellEnd"/>
+      <w:r>
+        <w:rPr>
+          <w:rFonts w:ascii="Arial Black" w:hAnsi="Arial Black"/>
+          <w:sz w:val="22"/>
+          <w:szCs w:val="22"/>
+          <w:lang w:val="en-US"/>
+        </w:rPr>
+        <w:t xml:space="preserve"> (type, </w:t>
+      </w:r>
+      <w:proofErr w:type="spellStart"/>
+      <w:r>
+        <w:rPr>
+          <w:rFonts w:ascii="Arial Black" w:hAnsi="Arial Black"/>
+          <w:sz w:val="22"/>
+          <w:szCs w:val="22"/>
+          <w:lang w:val="en-US"/>
+        </w:rPr>
+        <w:t>event_time</w:t>
+      </w:r>
+      <w:proofErr w:type="spellEnd"/>
+      <w:r>
+        <w:rPr>
+          <w:rFonts w:ascii="Arial Black" w:hAnsi="Arial Black"/>
+          <w:sz w:val="22"/>
+          <w:szCs w:val="22"/>
+          <w:lang w:val="en-US"/>
+        </w:rPr>
+        <w:t xml:space="preserve">, </w:t>
+      </w:r>
+      <w:proofErr w:type="spellStart"/>
+      <w:r>
+        <w:rPr>
+          <w:rFonts w:ascii="Arial Black" w:hAnsi="Arial Black"/>
+          <w:sz w:val="22"/>
+          <w:szCs w:val="22"/>
+          <w:lang w:val="en-US"/>
+        </w:rPr>
+        <w:t>korabl_id</w:t>
+      </w:r>
+      <w:proofErr w:type="spellEnd"/>
+      <w:r>
+        <w:rPr>
+          <w:rFonts w:ascii="Arial Black" w:hAnsi="Arial Black"/>
+          <w:sz w:val="22"/>
+          <w:szCs w:val="22"/>
+          <w:lang w:val="en-US"/>
+        </w:rPr>
+        <w:t xml:space="preserve">, </w:t>
+      </w:r>
+      <w:proofErr w:type="spellStart"/>
+      <w:r>
+        <w:rPr>
+          <w:rFonts w:ascii="Arial Black" w:hAnsi="Arial Black"/>
+          <w:sz w:val="22"/>
+          <w:szCs w:val="22"/>
+          <w:lang w:val="en-US"/>
+        </w:rPr>
+        <w:t>planeta_id</w:t>
+      </w:r>
+      <w:proofErr w:type="spellEnd"/>
+      <w:r>
+        <w:rPr>
+          <w:rFonts w:ascii="Arial Black" w:hAnsi="Arial Black"/>
+          <w:sz w:val="22"/>
+          <w:szCs w:val="22"/>
+          <w:lang w:val="en-US"/>
+        </w:rPr>
+        <w:t xml:space="preserve">, </w:t>
+      </w:r>
+      <w:proofErr w:type="spellStart"/>
+      <w:r>
+        <w:rPr>
+          <w:rFonts w:ascii="Arial Black" w:hAnsi="Arial Black"/>
+          <w:sz w:val="22"/>
+          <w:szCs w:val="22"/>
+          <w:lang w:val="en-US"/>
+        </w:rPr>
+        <w:t>sputnik_id</w:t>
+      </w:r>
+      <w:proofErr w:type="spellEnd"/>
+      <w:r>
+        <w:rPr>
+          <w:rFonts w:ascii="Arial Black" w:hAnsi="Arial Black"/>
+          <w:sz w:val="22"/>
+          <w:szCs w:val="22"/>
+          <w:lang w:val="en-US"/>
+        </w:rPr>
+        <w:t>) VALUES</w:t>
+      </w:r>
+    </w:p>
+    <w:p>
+      <w:pPr>
+        <w:rPr>
+          <w:rFonts w:ascii="Arial Black" w:hAnsi="Arial Black"/>
+          <w:sz w:val="22"/>
+          <w:szCs w:val="22"/>
+          <w:lang w:val="en-US"/>
+        </w:rPr>
+      </w:pPr>
+      <w:r>
+        <w:rPr>
+          <w:rFonts w:ascii="Arial Black" w:hAnsi="Arial Black"/>
+          <w:sz w:val="22"/>
+          <w:szCs w:val="22"/>
+          <w:lang w:val="en-US"/>
+        </w:rPr>
+        <w:t>('Orbit Insertion', '2003-12-25 00:00:00', 2, 2, NULL),</w:t>
+      </w:r>
+    </w:p>
+    <w:p>
+      <w:pPr>
+        <w:rPr>
+          <w:rFonts w:ascii="Arial Black" w:hAnsi="Arial Black"/>
+          <w:sz w:val="22"/>
+          <w:szCs w:val="22"/>
+          <w:lang w:val="en-US"/>
+        </w:rPr>
+      </w:pPr>
+      <w:r>
+        <w:rPr>
+          <w:rFonts w:ascii="Arial Black" w:hAnsi="Arial Black"/>
+          <w:sz w:val="22"/>
+          <w:szCs w:val="22"/>
+          <w:lang w:val="en-US"/>
+        </w:rPr>
+        <w:t>('Landing', '1969-07-20 20:17:00', 1, NULL, 1),</w:t>
+      </w:r>
+    </w:p>
+    <w:p>
+      <w:pPr>
+        <w:rPr>
+          <w:rFonts w:ascii="Arial Black" w:hAnsi="Arial Black"/>
+          <w:sz w:val="22"/>
+          <w:szCs w:val="22"/>
+          <w:lang w:val="en-US"/>
+        </w:rPr>
+      </w:pPr>
+      <w:r>
+        <w:rPr>
+          <w:rFonts w:ascii="Arial Black" w:hAnsi="Arial Black"/>
+          <w:sz w:val="22"/>
+          <w:szCs w:val="22"/>
+          <w:lang w:val="en-US"/>
+        </w:rPr>
+        <w:t>('Flyby', '2016-06-27 00:00:00', 3, NULL, 3</w:t>
+      </w:r>
+      <w:proofErr w:type="gramStart"/>
+      <w:r>
+        <w:rPr>
+          <w:rFonts w:ascii="Arial Black" w:hAnsi="Arial Black"/>
+          <w:sz w:val="22"/>
+          <w:szCs w:val="22"/>
+          <w:lang w:val="en-US"/>
+        </w:rPr>
+        <w:t>);</w:t>
+      </w:r>
+      <w:proofErr w:type="gramEnd"/>
+    </w:p>
+    <w:p>
+      <w:pPr>
+        <w:rPr>
+          <w:rFonts w:ascii="Arial Black" w:hAnsi="Arial Black"/>
+          <w:sz w:val="22"/>
+          <w:szCs w:val="22"/>
+          <w:lang w:val="en-US"/>
+        </w:rPr>
+      </w:pPr>
+    </w:p>
+    <w:p>
+      <w:pPr>
+        <w:rPr>
+          <w:rFonts w:ascii="Arial Black" w:hAnsi="Arial Black"/>
+          <w:sz w:val="22"/>
+          <w:szCs w:val="22"/>
+          <w:lang w:val="en-US"/>
+        </w:rPr>
+      </w:pPr>
+      <w:r>
+        <w:rPr>
+          <w:rFonts w:ascii="Arial Black" w:hAnsi="Arial Black"/>
+          <w:sz w:val="22"/>
+          <w:szCs w:val="22"/>
+          <w:lang w:val="en-US"/>
+        </w:rPr>
+        <w:t xml:space="preserve">INSERT INTO </w:t>
+      </w:r>
+      <w:proofErr w:type="spellStart"/>
+      <w:r>
+        <w:rPr>
+          <w:rFonts w:ascii="Arial Black" w:hAnsi="Arial Black"/>
+          <w:sz w:val="22"/>
+          <w:szCs w:val="22"/>
+          <w:lang w:val="en-US"/>
+        </w:rPr>
+        <w:t>Atmosfera</w:t>
+      </w:r>
+      <w:proofErr w:type="spellEnd"/>
+      <w:r>
+        <w:rPr>
+          <w:rFonts w:ascii="Arial Black" w:hAnsi="Arial Black"/>
+          <w:sz w:val="22"/>
+          <w:szCs w:val="22"/>
+          <w:lang w:val="en-US"/>
+        </w:rPr>
+        <w:t xml:space="preserve"> (</w:t>
+      </w:r>
+      <w:proofErr w:type="spellStart"/>
+      <w:r>
+        <w:rPr>
+          <w:rFonts w:ascii="Arial Black" w:hAnsi="Arial Black"/>
+          <w:sz w:val="22"/>
+          <w:szCs w:val="22"/>
+          <w:lang w:val="en-US"/>
+        </w:rPr>
+        <w:t>planeta_id</w:t>
+      </w:r>
+      <w:proofErr w:type="spellEnd"/>
+      <w:r>
+        <w:rPr>
+          <w:rFonts w:ascii="Arial Black" w:hAnsi="Arial Black"/>
+          <w:sz w:val="22"/>
+          <w:szCs w:val="22"/>
+          <w:lang w:val="en-US"/>
+        </w:rPr>
+        <w:t>, pressure, temperature) VALUES</w:t>
+      </w:r>
+    </w:p>
+    <w:p>
+      <w:pPr>
+        <w:rPr>
+          <w:rFonts w:ascii="Arial Black" w:hAnsi="Arial Black"/>
+          <w:sz w:val="22"/>
+          <w:szCs w:val="22"/>
+        </w:rPr>
+      </w:pPr>
+      <w:r>
+        <w:rPr>
+          <w:rFonts w:ascii="Arial Black" w:hAnsi="Arial Black"/>
+          <w:sz w:val="22"/>
+          <w:szCs w:val="22"/>
+        </w:rPr>
+        <w:t>(1, 1013, 15),</w:t>
+      </w:r>
+    </w:p>
+    <w:p>
+      <w:pPr>
+        <w:rPr>
+          <w:rFonts w:ascii="Arial Black" w:hAnsi="Arial Black"/>
+          <w:sz w:val="22"/>
+          <w:szCs w:val="22"/>
+        </w:rPr>
+      </w:pPr>
+      <w:r>
+        <w:rPr>
+          <w:rFonts w:ascii="Arial Black" w:hAnsi="Arial Black"/>
+          <w:sz w:val="22"/>
+          <w:szCs w:val="22"/>
+        </w:rPr>
+        <w:t>(2, 610, -60),</w:t>
+      </w:r>
+    </w:p>
+    <w:p>
+      <w:pPr>
+        <w:rPr>
+          <w:rFonts w:ascii="Arial Black" w:hAnsi="Arial Black"/>
+          <w:sz w:val="22"/>
+          <w:szCs w:val="22"/>
+        </w:rPr>
+      </w:pPr>
+      <w:r>
+        <w:rPr>
+          <w:rFonts w:ascii="Arial Black" w:hAnsi="Arial Black"/>
+          <w:sz w:val="22"/>
+          <w:szCs w:val="22"/>
+        </w:rPr>
+        <w:t>(3, 1000000, -145);</w:t>
+      </w:r>
     </w:p>
     <w:p>
       <w:pPr>
@@ -777,6 +4079,146 @@
           <w:szCs w:val="22"/>
         </w:rPr>
       </w:pPr>
+    </w:p>
+    <w:p>
+      <w:pPr>
+        <w:jc w:val="center"/>
+        <w:rPr>
+          <w:rFonts w:ascii="Arial Black" w:hAnsi="Arial Black"/>
+          <w:sz w:val="22"/>
+          <w:szCs w:val="22"/>
+        </w:rPr>
+      </w:pPr>
+    </w:p>
+    <w:p>
+      <w:pPr>
+        <w:jc w:val="center"/>
+        <w:rPr>
+          <w:rFonts w:ascii="Arial Black" w:hAnsi="Arial Black"/>
+          <w:sz w:val="22"/>
+          <w:szCs w:val="22"/>
+        </w:rPr>
+      </w:pPr>
+    </w:p>
+    <w:p>
+      <w:pPr>
+        <w:jc w:val="center"/>
+        <w:rPr>
+          <w:rFonts w:ascii="Arial Black" w:hAnsi="Arial Black"/>
+          <w:sz w:val="22"/>
+          <w:szCs w:val="22"/>
+        </w:rPr>
+      </w:pPr>
+    </w:p>
+    <w:p>
+      <w:pPr>
+        <w:jc w:val="center"/>
+        <w:rPr>
+          <w:rFonts w:ascii="Arial Black" w:hAnsi="Arial Black"/>
+          <w:sz w:val="36"/>
+          <w:szCs w:val="36"/>
+        </w:rPr>
+      </w:pPr>
+      <w:r>
+        <w:rPr>
+          <w:rFonts w:ascii="Arial Black" w:hAnsi="Arial Black"/>
+          <w:sz w:val="36"/>
+          <w:szCs w:val="36"/>
+        </w:rPr>
+        <w:t>Заключение</w:t>
+      </w:r>
+    </w:p>
+    <w:p>
+      <w:pPr>
+        <w:jc w:val="center"/>
+        <w:rPr>
+          <w:rFonts w:ascii="Arial Black" w:hAnsi="Arial Black"/>
+          <w:sz w:val="22"/>
+          <w:szCs w:val="22"/>
+        </w:rPr>
+      </w:pPr>
+      <w:r>
+        <w:rPr>
+          <w:rFonts w:ascii="Arial Black" w:hAnsi="Arial Black"/>
+          <w:sz w:val="22"/>
+          <w:szCs w:val="22"/>
+        </w:rPr>
+        <w:t xml:space="preserve">В рамках данной лабораторной работы я ознакомился с основами </w:t>
+      </w:r>
+      <w:r>
+        <w:rPr>
+          <w:rFonts w:ascii="Arial Black" w:hAnsi="Arial Black"/>
+          <w:sz w:val="22"/>
+          <w:szCs w:val="22"/>
+          <w:lang w:val="en-US"/>
+        </w:rPr>
+        <w:t>PostgreSQL</w:t>
+      </w:r>
+      <w:r>
+        <w:rPr>
+          <w:rFonts w:ascii="Arial Black" w:hAnsi="Arial Black"/>
+          <w:sz w:val="22"/>
+          <w:szCs w:val="22"/>
+        </w:rPr>
+        <w:t xml:space="preserve"> </w:t>
+      </w:r>
+      <w:r>
+        <w:rPr>
+          <w:rFonts w:ascii="Arial Black" w:hAnsi="Arial Black"/>
+          <w:sz w:val="22"/>
+          <w:szCs w:val="22"/>
+        </w:rPr>
+        <w:t xml:space="preserve">и попрактиковался в </w:t>
+      </w:r>
+      <w:r>
+        <w:rPr>
+          <w:rFonts w:ascii="Arial Black" w:hAnsi="Arial Black"/>
+          <w:sz w:val="22"/>
+          <w:szCs w:val="22"/>
+          <w:lang w:val="en-US"/>
+        </w:rPr>
+        <w:t>SQL</w:t>
+      </w:r>
+      <w:r>
+        <w:rPr>
+          <w:rFonts w:ascii="Arial Black" w:hAnsi="Arial Black"/>
+          <w:sz w:val="22"/>
+          <w:szCs w:val="22"/>
+        </w:rPr>
+        <w:t xml:space="preserve"> </w:t>
+      </w:r>
+      <w:r>
+        <w:rPr>
+          <w:rFonts w:ascii="Arial Black" w:hAnsi="Arial Black"/>
+          <w:sz w:val="22"/>
+          <w:szCs w:val="22"/>
+        </w:rPr>
+        <w:t>–</w:t>
+      </w:r>
+      <w:r>
+        <w:rPr>
+          <w:rFonts w:ascii="Arial Black" w:hAnsi="Arial Black"/>
+          <w:sz w:val="22"/>
+          <w:szCs w:val="22"/>
+        </w:rPr>
+        <w:t xml:space="preserve"> </w:t>
+      </w:r>
+      <w:r>
+        <w:rPr>
+          <w:rFonts w:ascii="Arial Black" w:hAnsi="Arial Black"/>
+          <w:sz w:val="22"/>
+          <w:szCs w:val="22"/>
+        </w:rPr>
+        <w:t>запросах</w:t>
+      </w:r>
+      <w:r>
+        <w:rPr>
+          <w:rFonts w:ascii="Arial Black" w:hAnsi="Arial Black"/>
+          <w:sz w:val="22"/>
+          <w:szCs w:val="22"/>
+        </w:rPr>
+        <w:t>.</w:t>
+      </w:r>
     </w:p>
     <w:p>
       <w:pPr>
@@ -1649,6 +5091,7 @@
   <w:style w:type="character" w:default="1" w:styleId="a0">
     <w:name w:val="Default Paragraph Font"/>
     <w:uiPriority w:val="1"/>
+    <w:semiHidden/>
     <w:unhideWhenUsed/>
   </w:style>
   <w:style w:type="table" w:default="1" w:styleId="a1">

</xml_diff>